<commit_message>
Se realizaron correcciones sobre las AS
</commit_message>
<xml_diff>
--- a/Cursada/Entregas/Entrega n°1/TP1 - Acciones Semánticas.docx
+++ b/Cursada/Entregas/Entrega n°1/TP1 - Acciones Semánticas.docx
@@ -231,10 +231,7 @@
         </w:numPr>
       </w:pPr>
       <w:r>
-        <w:t>Agregar dígito</w:t>
-      </w:r>
-      <w:r>
-        <w:t xml:space="preserve"> al </w:t>
+        <w:t xml:space="preserve">Agregar dígito al </w:t>
       </w:r>
       <w:proofErr w:type="spellStart"/>
       <w:r>
@@ -256,13 +253,7 @@
         </w:numPr>
       </w:pPr>
       <w:r>
-        <w:t xml:space="preserve">Agregar </w:t>
-      </w:r>
-      <w:r>
-        <w:t xml:space="preserve">el dígito </w:t>
-      </w:r>
-      <w:r>
-        <w:t xml:space="preserve">al </w:t>
+        <w:t xml:space="preserve">Agregar el dígito al </w:t>
       </w:r>
       <w:proofErr w:type="spellStart"/>
       <w:r>
@@ -498,10 +489,7 @@
     </w:p>
     <w:p>
       <w:r>
-        <w:t>AS-07</w:t>
-      </w:r>
-      <w:r>
-        <w:t>:</w:t>
+        <w:t>AS-07:</w:t>
       </w:r>
     </w:p>
     <w:p>
@@ -558,10 +546,7 @@
         </w:numPr>
       </w:pPr>
       <w:r>
-        <w:t>Si la posición que sigue es un carácter ‘=’</w:t>
-      </w:r>
-      <w:r>
-        <w:t xml:space="preserve"> o un ‘&gt;’</w:t>
+        <w:t>Si la posición que sigue es un carácter ‘=’ o un ‘&gt;’</w:t>
       </w:r>
     </w:p>
     <w:p>
@@ -743,16 +728,21 @@
         </w:numPr>
       </w:pPr>
       <w:r>
-        <w:t xml:space="preserve">Inicializar </w:t>
+        <w:t xml:space="preserve">Agregar </w:t>
       </w:r>
       <w:proofErr w:type="spellStart"/>
       <w:r>
+        <w:t>caracter</w:t>
+      </w:r>
+      <w:proofErr w:type="spellEnd"/>
+      <w:r>
+        <w:t xml:space="preserve"> al </w:t>
+      </w:r>
+      <w:proofErr w:type="spellStart"/>
+      <w:r>
         <w:t>string</w:t>
       </w:r>
       <w:proofErr w:type="spellEnd"/>
-      <w:r>
-        <w:t xml:space="preserve"> </w:t>
-      </w:r>
     </w:p>
     <w:p>
       <w:pPr>
@@ -763,133 +753,8 @@
         </w:numPr>
       </w:pPr>
       <w:r>
-        <w:t xml:space="preserve">Agregar </w:t>
-      </w:r>
-      <w:proofErr w:type="spellStart"/>
-      <w:r>
-        <w:t>caracter</w:t>
-      </w:r>
-      <w:proofErr w:type="spellEnd"/>
-      <w:r>
-        <w:t xml:space="preserve"> al </w:t>
-      </w:r>
-      <w:proofErr w:type="spellStart"/>
-      <w:r>
-        <w:t>string</w:t>
-      </w:r>
-      <w:proofErr w:type="spellEnd"/>
-    </w:p>
-    <w:p>
-      <w:pPr>
-        <w:pStyle w:val="Prrafodelista"/>
-        <w:numPr>
-          <w:ilvl w:val="0"/>
-          <w:numId w:val="11"/>
-        </w:numPr>
-      </w:pPr>
-      <w:r>
-        <w:t>Si la posición que sigue es un carácter ‘</w:t>
-      </w:r>
-      <w:r>
-        <w:t>*</w:t>
-      </w:r>
-      <w:r>
-        <w:t>’</w:t>
-      </w:r>
-    </w:p>
-    <w:p>
-      <w:pPr>
-        <w:pStyle w:val="Prrafodelista"/>
-        <w:numPr>
-          <w:ilvl w:val="1"/>
-          <w:numId w:val="11"/>
-        </w:numPr>
-      </w:pPr>
-      <w:r>
         <w:t>Descarto todo hasta el fin de línea.</w:t>
       </w:r>
-    </w:p>
-    <w:p>
-      <w:pPr>
-        <w:pStyle w:val="Prrafodelista"/>
-        <w:numPr>
-          <w:ilvl w:val="0"/>
-          <w:numId w:val="11"/>
-        </w:numPr>
-      </w:pPr>
-      <w:r>
-        <w:t xml:space="preserve">Si no es ese carácter </w:t>
-      </w:r>
-    </w:p>
-    <w:p>
-      <w:pPr>
-        <w:pStyle w:val="Prrafodelista"/>
-        <w:numPr>
-          <w:ilvl w:val="1"/>
-          <w:numId w:val="11"/>
-        </w:numPr>
-      </w:pPr>
-      <w:r>
-        <w:t>Buscar en la TS</w:t>
-      </w:r>
-    </w:p>
-    <w:p>
-      <w:pPr>
-        <w:pStyle w:val="Prrafodelista"/>
-        <w:numPr>
-          <w:ilvl w:val="2"/>
-          <w:numId w:val="11"/>
-        </w:numPr>
-      </w:pPr>
-      <w:r>
-        <w:t xml:space="preserve">Si está, devolver ID + </w:t>
-      </w:r>
-      <w:proofErr w:type="spellStart"/>
-      <w:r>
-        <w:t>PuntTS</w:t>
-      </w:r>
-      <w:proofErr w:type="spellEnd"/>
-    </w:p>
-    <w:p>
-      <w:pPr>
-        <w:pStyle w:val="Prrafodelista"/>
-        <w:numPr>
-          <w:ilvl w:val="2"/>
-          <w:numId w:val="11"/>
-        </w:numPr>
-      </w:pPr>
-      <w:r>
-        <w:t>Si no está,</w:t>
-      </w:r>
-    </w:p>
-    <w:p>
-      <w:pPr>
-        <w:pStyle w:val="Prrafodelista"/>
-        <w:numPr>
-          <w:ilvl w:val="3"/>
-          <w:numId w:val="11"/>
-        </w:numPr>
-      </w:pPr>
-      <w:r>
-        <w:t>Alta en la TS</w:t>
-      </w:r>
-    </w:p>
-    <w:p>
-      <w:pPr>
-        <w:pStyle w:val="Prrafodelista"/>
-        <w:numPr>
-          <w:ilvl w:val="3"/>
-          <w:numId w:val="11"/>
-        </w:numPr>
-      </w:pPr>
-      <w:r>
-        <w:t xml:space="preserve">Devolver ID + </w:t>
-      </w:r>
-      <w:proofErr w:type="spellStart"/>
-      <w:r>
-        <w:t>PuntTS</w:t>
-      </w:r>
-      <w:proofErr w:type="spellEnd"/>
     </w:p>
     <w:p>
       <w:r>
@@ -955,13 +820,7 @@
         </w:numPr>
       </w:pPr>
       <w:r>
-        <w:t xml:space="preserve">Agregar el </w:t>
-      </w:r>
-      <w:r>
-        <w:t xml:space="preserve">carácter </w:t>
-      </w:r>
-      <w:r>
-        <w:t xml:space="preserve">al </w:t>
+        <w:t xml:space="preserve">Agregar el carácter al </w:t>
       </w:r>
       <w:proofErr w:type="spellStart"/>
       <w:r>
@@ -971,10 +830,7 @@
     </w:p>
     <w:p>
       <w:r>
-        <w:t>AS-11</w:t>
-      </w:r>
-      <w:r>
-        <w:t>:</w:t>
+        <w:t>AS-11:</w:t>
       </w:r>
     </w:p>
     <w:p>
@@ -1061,10 +917,54 @@
     </w:p>
     <w:p>
       <w:r>
-        <w:t>AS-12</w:t>
+        <w:t>AS-1</w:t>
+      </w:r>
+      <w:r>
+        <w:t>2</w:t>
       </w:r>
       <w:r>
         <w:t>:</w:t>
+      </w:r>
+    </w:p>
+    <w:p>
+      <w:pPr>
+        <w:pStyle w:val="Prrafodelista"/>
+        <w:numPr>
+          <w:ilvl w:val="0"/>
+          <w:numId w:val="20"/>
+        </w:numPr>
+      </w:pPr>
+      <w:r>
+        <w:t xml:space="preserve">Si viene un salto de línea </w:t>
+      </w:r>
+    </w:p>
+    <w:p>
+      <w:pPr>
+        <w:pStyle w:val="Prrafodelista"/>
+        <w:numPr>
+          <w:ilvl w:val="1"/>
+          <w:numId w:val="20"/>
+        </w:numPr>
+      </w:pPr>
+      <w:r>
+        <w:t>Se borran los últimos 3 caracteres que serán los ‘.’</w:t>
+      </w:r>
+    </w:p>
+    <w:p>
+      <w:pPr>
+        <w:pStyle w:val="Prrafodelista"/>
+        <w:numPr>
+          <w:ilvl w:val="0"/>
+          <w:numId w:val="20"/>
+        </w:numPr>
+      </w:pPr>
+      <w:r>
+        <w:t>Si no se agrega el carácter al string.</w:t>
+      </w:r>
+    </w:p>
+    <w:p>
+      <w:r>
+        <w:t>AS-FINAL:</w:t>
       </w:r>
     </w:p>
     <w:p>
@@ -1076,10 +976,7 @@
         </w:numPr>
       </w:pPr>
       <w:r>
-        <w:t>A</w:t>
-      </w:r>
-      <w:r>
-        <w:t xml:space="preserve">gregar el carácter al </w:t>
+        <w:t xml:space="preserve">Agregar el carácter al </w:t>
       </w:r>
       <w:proofErr w:type="spellStart"/>
       <w:r>
@@ -1107,6 +1004,8 @@
           <w:numId w:val="16"/>
         </w:numPr>
       </w:pPr>
+      <w:bookmarkStart w:id="0" w:name="_GoBack"/>
+      <w:bookmarkEnd w:id="0"/>
       <w:r>
         <w:t xml:space="preserve">Si está, devolver ID + </w:t>
       </w:r>
@@ -1156,53 +1055,6 @@
         <w:t>PuntTS</w:t>
       </w:r>
       <w:proofErr w:type="spellEnd"/>
-    </w:p>
-    <w:p>
-      <w:r>
-        <w:t>AS-13</w:t>
-      </w:r>
-      <w:r>
-        <w:t>:</w:t>
-      </w:r>
-    </w:p>
-    <w:p>
-      <w:pPr>
-        <w:pStyle w:val="Prrafodelista"/>
-        <w:numPr>
-          <w:ilvl w:val="0"/>
-          <w:numId w:val="20"/>
-        </w:numPr>
-      </w:pPr>
-      <w:r>
-        <w:lastRenderedPageBreak/>
-        <w:t xml:space="preserve">Si viene un salto de línea </w:t>
-      </w:r>
-    </w:p>
-    <w:p>
-      <w:pPr>
-        <w:pStyle w:val="Prrafodelista"/>
-        <w:numPr>
-          <w:ilvl w:val="1"/>
-          <w:numId w:val="20"/>
-        </w:numPr>
-      </w:pPr>
-      <w:r>
-        <w:t>Se borran los últimos 3 caracteres que serán los ‘.’</w:t>
-      </w:r>
-    </w:p>
-    <w:p>
-      <w:pPr>
-        <w:pStyle w:val="Prrafodelista"/>
-        <w:numPr>
-          <w:ilvl w:val="0"/>
-          <w:numId w:val="20"/>
-        </w:numPr>
-      </w:pPr>
-      <w:r>
-        <w:t>Si no se agrega el carácter al string.</w:t>
-      </w:r>
-      <w:bookmarkStart w:id="0" w:name="_GoBack"/>
-      <w:bookmarkEnd w:id="0"/>
     </w:p>
     <w:p>
       <w:pPr>

</xml_diff>

<commit_message>
Algunas AS y correcciones menores en lexico.
</commit_message>
<xml_diff>
--- a/Cursada/Entregas/Entrega n°1/TP1 - Acciones Semánticas.docx
+++ b/Cursada/Entregas/Entrega n°1/TP1 - Acciones Semánticas.docx
@@ -3,7 +3,15 @@
 <w:document xmlns:wpc="http://schemas.microsoft.com/office/word/2010/wordprocessingCanvas" xmlns:cx="http://schemas.microsoft.com/office/drawing/2014/chartex" xmlns:mc="http://schemas.openxmlformats.org/markup-compatibility/2006" xmlns:o="urn:schemas-microsoft-com:office:office" xmlns:r="http://schemas.openxmlformats.org/officeDocument/2006/relationships" xmlns:m="http://schemas.openxmlformats.org/officeDocument/2006/math" xmlns:v="urn:schemas-microsoft-com:vml" xmlns:wp14="http://schemas.microsoft.com/office/word/2010/wordprocessingDrawing" xmlns:wp="http://schemas.openxmlformats.org/drawingml/2006/wordprocessingDrawing" xmlns:w10="urn:schemas-microsoft-com:office:word" xmlns:w="http://schemas.openxmlformats.org/wordprocessingml/2006/main" xmlns:w14="http://schemas.microsoft.com/office/word/2010/wordml" xmlns:w15="http://schemas.microsoft.com/office/word/2012/wordml" xmlns:w16se="http://schemas.microsoft.com/office/word/2015/wordml/symex" xmlns:wpg="http://schemas.microsoft.com/office/word/2010/wordprocessingGroup" xmlns:wpi="http://schemas.microsoft.com/office/word/2010/wordprocessingInk" xmlns:wne="http://schemas.microsoft.com/office/word/2006/wordml" xmlns:wps="http://schemas.microsoft.com/office/word/2010/wordprocessingShape" mc:Ignorable="w14 w15 w16se wp14">
   <w:body>
     <w:p>
-      <w:r>
+      <w:pPr>
+        <w:rPr>
+          <w:highlight w:val="yellow"/>
+        </w:rPr>
+      </w:pPr>
+      <w:r>
+        <w:rPr>
+          <w:highlight w:val="yellow"/>
+        </w:rPr>
         <w:t>AS-01:</w:t>
       </w:r>
     </w:p>
@@ -14,25 +22,29 @@
           <w:ilvl w:val="0"/>
           <w:numId w:val="2"/>
         </w:numPr>
-      </w:pPr>
-      <w:r>
+        <w:rPr>
+          <w:highlight w:val="yellow"/>
+        </w:rPr>
+      </w:pPr>
+      <w:r>
+        <w:rPr>
+          <w:highlight w:val="yellow"/>
+        </w:rPr>
         <w:t xml:space="preserve">Inicializar </w:t>
       </w:r>
       <w:proofErr w:type="spellStart"/>
       <w:r>
+        <w:rPr>
+          <w:highlight w:val="yellow"/>
+        </w:rPr>
         <w:t>string</w:t>
       </w:r>
       <w:proofErr w:type="spellEnd"/>
       <w:r>
-        <w:t xml:space="preserve"> (con la máxima </w:t>
-      </w:r>
-      <w:proofErr w:type="spellStart"/>
-      <w:r>
-        <w:t>logitud</w:t>
-      </w:r>
-      <w:proofErr w:type="spellEnd"/>
-      <w:r>
-        <w:t xml:space="preserve"> permitida --&gt; 15)</w:t>
+        <w:rPr>
+          <w:highlight w:val="yellow"/>
+        </w:rPr>
+        <w:t xml:space="preserve"> </w:t>
       </w:r>
     </w:p>
     <w:p>
@@ -42,18 +54,35 @@
           <w:ilvl w:val="0"/>
           <w:numId w:val="2"/>
         </w:numPr>
-      </w:pPr>
-      <w:r>
+        <w:rPr>
+          <w:highlight w:val="yellow"/>
+        </w:rPr>
+      </w:pPr>
+      <w:r>
+        <w:rPr>
+          <w:highlight w:val="yellow"/>
+        </w:rPr>
         <w:t xml:space="preserve">Agregar letra al </w:t>
       </w:r>
       <w:proofErr w:type="spellStart"/>
       <w:r>
+        <w:rPr>
+          <w:highlight w:val="yellow"/>
+        </w:rPr>
         <w:t>string</w:t>
       </w:r>
       <w:proofErr w:type="spellEnd"/>
     </w:p>
     <w:p>
-      <w:r>
+      <w:pPr>
+        <w:rPr>
+          <w:highlight w:val="green"/>
+        </w:rPr>
+      </w:pPr>
+      <w:r>
+        <w:rPr>
+          <w:highlight w:val="green"/>
+        </w:rPr>
         <w:t>AS-02:</w:t>
       </w:r>
     </w:p>
@@ -64,12 +93,21 @@
           <w:ilvl w:val="0"/>
           <w:numId w:val="3"/>
         </w:numPr>
-      </w:pPr>
-      <w:r>
+        <w:rPr>
+          <w:highlight w:val="green"/>
+        </w:rPr>
+      </w:pPr>
+      <w:r>
+        <w:rPr>
+          <w:highlight w:val="green"/>
+        </w:rPr>
         <w:t xml:space="preserve">Agregar la letra, digito o carácter “_” al </w:t>
       </w:r>
       <w:proofErr w:type="spellStart"/>
       <w:r>
+        <w:rPr>
+          <w:highlight w:val="green"/>
+        </w:rPr>
         <w:t>string</w:t>
       </w:r>
       <w:proofErr w:type="spellEnd"/>
@@ -148,13 +186,8 @@
         </w:numPr>
       </w:pPr>
       <w:r>
-        <w:t xml:space="preserve">Si está, devolver ID + </w:t>
-      </w:r>
-      <w:proofErr w:type="spellStart"/>
-      <w:r>
-        <w:t>PuntTS</w:t>
-      </w:r>
-      <w:proofErr w:type="spellEnd"/>
+        <w:t>Si está, devolver ID</w:t>
+      </w:r>
     </w:p>
     <w:p>
       <w:pPr>
@@ -189,16 +222,19 @@
         </w:numPr>
       </w:pPr>
       <w:r>
-        <w:t xml:space="preserve">Devolver ID + </w:t>
-      </w:r>
-      <w:proofErr w:type="spellStart"/>
-      <w:r>
-        <w:t>PuntTS</w:t>
-      </w:r>
-      <w:proofErr w:type="spellEnd"/>
-    </w:p>
-    <w:p>
-      <w:r>
+        <w:t>Devolver ID</w:t>
+      </w:r>
+    </w:p>
+    <w:p>
+      <w:pPr>
+        <w:rPr>
+          <w:highlight w:val="yellow"/>
+        </w:rPr>
+      </w:pPr>
+      <w:r>
+        <w:rPr>
+          <w:highlight w:val="yellow"/>
+        </w:rPr>
         <w:t>AS-04:</w:t>
       </w:r>
     </w:p>
@@ -209,16 +245,28 @@
           <w:ilvl w:val="0"/>
           <w:numId w:val="6"/>
         </w:numPr>
-      </w:pPr>
-      <w:r>
+        <w:rPr>
+          <w:highlight w:val="yellow"/>
+        </w:rPr>
+      </w:pPr>
+      <w:r>
+        <w:rPr>
+          <w:highlight w:val="yellow"/>
+        </w:rPr>
         <w:t xml:space="preserve">Inicializar </w:t>
       </w:r>
       <w:proofErr w:type="spellStart"/>
       <w:r>
+        <w:rPr>
+          <w:highlight w:val="yellow"/>
+        </w:rPr>
         <w:t>string</w:t>
       </w:r>
       <w:proofErr w:type="spellEnd"/>
       <w:r>
+        <w:rPr>
+          <w:highlight w:val="yellow"/>
+        </w:rPr>
         <w:t xml:space="preserve"> </w:t>
       </w:r>
     </w:p>
@@ -229,18 +277,35 @@
           <w:ilvl w:val="0"/>
           <w:numId w:val="6"/>
         </w:numPr>
-      </w:pPr>
-      <w:r>
+        <w:rPr>
+          <w:highlight w:val="yellow"/>
+        </w:rPr>
+      </w:pPr>
+      <w:r>
+        <w:rPr>
+          <w:highlight w:val="yellow"/>
+        </w:rPr>
         <w:t xml:space="preserve">Agregar dígito al </w:t>
       </w:r>
       <w:proofErr w:type="spellStart"/>
       <w:r>
+        <w:rPr>
+          <w:highlight w:val="yellow"/>
+        </w:rPr>
         <w:t>string</w:t>
       </w:r>
       <w:proofErr w:type="spellEnd"/>
     </w:p>
     <w:p>
-      <w:r>
+      <w:pPr>
+        <w:rPr>
+          <w:highlight w:val="green"/>
+        </w:rPr>
+      </w:pPr>
+      <w:r>
+        <w:rPr>
+          <w:highlight w:val="green"/>
+        </w:rPr>
         <w:t>AS-05</w:t>
       </w:r>
     </w:p>
@@ -251,12 +316,21 @@
           <w:ilvl w:val="0"/>
           <w:numId w:val="7"/>
         </w:numPr>
-      </w:pPr>
-      <w:r>
+        <w:rPr>
+          <w:highlight w:val="green"/>
+        </w:rPr>
+      </w:pPr>
+      <w:r>
+        <w:rPr>
+          <w:highlight w:val="green"/>
+        </w:rPr>
         <w:t xml:space="preserve">Agregar el dígito al </w:t>
       </w:r>
       <w:proofErr w:type="spellStart"/>
       <w:r>
+        <w:rPr>
+          <w:highlight w:val="green"/>
+        </w:rPr>
         <w:t>string</w:t>
       </w:r>
       <w:proofErr w:type="spellEnd"/>
@@ -356,13 +430,8 @@
         </w:numPr>
       </w:pPr>
       <w:r>
-        <w:t xml:space="preserve">Si está, devolver ID + </w:t>
-      </w:r>
-      <w:proofErr w:type="spellStart"/>
-      <w:r>
-        <w:t>PuntTS</w:t>
-      </w:r>
-      <w:proofErr w:type="spellEnd"/>
+        <w:t>Si está, devolver ID</w:t>
+      </w:r>
     </w:p>
     <w:p>
       <w:pPr>
@@ -397,13 +466,8 @@
         </w:numPr>
       </w:pPr>
       <w:r>
-        <w:t xml:space="preserve">Devolver ID + </w:t>
-      </w:r>
-      <w:proofErr w:type="spellStart"/>
-      <w:r>
-        <w:t>PuntTS</w:t>
-      </w:r>
-      <w:proofErr w:type="spellEnd"/>
+        <w:t>Devolver ID</w:t>
+      </w:r>
     </w:p>
     <w:p>
       <w:pPr>
@@ -438,13 +502,8 @@
         </w:numPr>
       </w:pPr>
       <w:r>
-        <w:t xml:space="preserve">Si está, devolver ID + </w:t>
-      </w:r>
-      <w:proofErr w:type="spellStart"/>
-      <w:r>
-        <w:t>PuntTS</w:t>
-      </w:r>
-      <w:proofErr w:type="spellEnd"/>
+        <w:t>Si está, devolver ID</w:t>
+      </w:r>
     </w:p>
     <w:p>
       <w:pPr>
@@ -479,13 +538,10 @@
         </w:numPr>
       </w:pPr>
       <w:r>
-        <w:t xml:space="preserve">Devolver ID + </w:t>
-      </w:r>
-      <w:proofErr w:type="spellStart"/>
-      <w:r>
-        <w:t>PuntTS</w:t>
-      </w:r>
-      <w:proofErr w:type="spellEnd"/>
+        <w:t>Devolver ID</w:t>
+      </w:r>
+      <w:bookmarkStart w:id="0" w:name="_GoBack"/>
+      <w:bookmarkEnd w:id="0"/>
     </w:p>
     <w:p>
       <w:r>
@@ -1004,8 +1060,6 @@
           <w:numId w:val="16"/>
         </w:numPr>
       </w:pPr>
-      <w:bookmarkStart w:id="0" w:name="_GoBack"/>
-      <w:bookmarkEnd w:id="0"/>
       <w:r>
         <w:t xml:space="preserve">Si está, devolver ID + </w:t>
       </w:r>

</xml_diff>

<commit_message>
AS casi listas. Se hizo un archivo de TO DO
</commit_message>
<xml_diff>
--- a/Cursada/Entregas/Entrega n°1/TP1 - Acciones Semánticas.docx
+++ b/Cursada/Entregas/Entrega n°1/TP1 - Acciones Semánticas.docx
@@ -5,11 +5,13 @@
     <w:p>
       <w:pPr>
         <w:rPr>
+          <w:color w:val="FF0000"/>
           <w:highlight w:val="yellow"/>
         </w:rPr>
       </w:pPr>
       <w:r>
         <w:rPr>
+          <w:color w:val="FF0000"/>
           <w:highlight w:val="yellow"/>
         </w:rPr>
         <w:t>AS-01:</w:t>
@@ -23,11 +25,13 @@
           <w:numId w:val="2"/>
         </w:numPr>
         <w:rPr>
+          <w:color w:val="FF0000"/>
           <w:highlight w:val="yellow"/>
         </w:rPr>
       </w:pPr>
       <w:r>
         <w:rPr>
+          <w:color w:val="FF0000"/>
           <w:highlight w:val="yellow"/>
         </w:rPr>
         <w:t xml:space="preserve">Inicializar </w:t>
@@ -35,6 +39,7 @@
       <w:proofErr w:type="spellStart"/>
       <w:r>
         <w:rPr>
+          <w:color w:val="FF0000"/>
           <w:highlight w:val="yellow"/>
         </w:rPr>
         <w:t>string</w:t>
@@ -42,6 +47,7 @@
       <w:proofErr w:type="spellEnd"/>
       <w:r>
         <w:rPr>
+          <w:color w:val="FF0000"/>
           <w:highlight w:val="yellow"/>
         </w:rPr>
         <w:t xml:space="preserve"> </w:t>
@@ -55,11 +61,13 @@
           <w:numId w:val="2"/>
         </w:numPr>
         <w:rPr>
+          <w:color w:val="FF0000"/>
           <w:highlight w:val="yellow"/>
         </w:rPr>
       </w:pPr>
       <w:r>
         <w:rPr>
+          <w:color w:val="FF0000"/>
           <w:highlight w:val="yellow"/>
         </w:rPr>
         <w:t xml:space="preserve">Agregar letra al </w:t>
@@ -67,6 +75,7 @@
       <w:proofErr w:type="spellStart"/>
       <w:r>
         <w:rPr>
+          <w:color w:val="FF0000"/>
           <w:highlight w:val="yellow"/>
         </w:rPr>
         <w:t>string</w:t>
@@ -76,11 +85,13 @@
     <w:p>
       <w:pPr>
         <w:rPr>
+          <w:color w:val="FF0000"/>
           <w:highlight w:val="green"/>
         </w:rPr>
       </w:pPr>
       <w:r>
         <w:rPr>
+          <w:color w:val="FF0000"/>
           <w:highlight w:val="green"/>
         </w:rPr>
         <w:t>AS-02:</w:t>
@@ -94,11 +105,13 @@
           <w:numId w:val="3"/>
         </w:numPr>
         <w:rPr>
+          <w:color w:val="FF0000"/>
           <w:highlight w:val="green"/>
         </w:rPr>
       </w:pPr>
       <w:r>
         <w:rPr>
+          <w:color w:val="FF0000"/>
           <w:highlight w:val="green"/>
         </w:rPr>
         <w:t xml:space="preserve">Agregar la letra, digito o carácter “_” al </w:t>
@@ -106,6 +119,7 @@
       <w:proofErr w:type="spellStart"/>
       <w:r>
         <w:rPr>
+          <w:color w:val="FF0000"/>
           <w:highlight w:val="green"/>
         </w:rPr>
         <w:t>string</w:t>
@@ -113,7 +127,15 @@
       <w:proofErr w:type="spellEnd"/>
     </w:p>
     <w:p>
-      <w:r>
+      <w:pPr>
+        <w:rPr>
+          <w:color w:val="FF0000"/>
+        </w:rPr>
+      </w:pPr>
+      <w:r>
+        <w:rPr>
+          <w:color w:val="FF0000"/>
+        </w:rPr>
         <w:t>AS-03:</w:t>
       </w:r>
     </w:p>
@@ -124,8 +146,14 @@
           <w:ilvl w:val="0"/>
           <w:numId w:val="4"/>
         </w:numPr>
-      </w:pPr>
-      <w:r>
+        <w:rPr>
+          <w:color w:val="FF0000"/>
+        </w:rPr>
+      </w:pPr>
+      <w:r>
+        <w:rPr>
+          <w:color w:val="FF0000"/>
+        </w:rPr>
         <w:t>Devolver a la entrada el último carácter leído</w:t>
       </w:r>
     </w:p>
@@ -136,8 +164,14 @@
           <w:ilvl w:val="0"/>
           <w:numId w:val="4"/>
         </w:numPr>
-      </w:pPr>
-      <w:r>
+        <w:rPr>
+          <w:color w:val="FF0000"/>
+        </w:rPr>
+      </w:pPr>
+      <w:r>
+        <w:rPr>
+          <w:color w:val="FF0000"/>
+        </w:rPr>
         <w:t>Buscar en la TPR</w:t>
       </w:r>
     </w:p>
@@ -148,8 +182,14 @@
           <w:ilvl w:val="1"/>
           <w:numId w:val="4"/>
         </w:numPr>
-      </w:pPr>
-      <w:r>
+        <w:rPr>
+          <w:color w:val="FF0000"/>
+        </w:rPr>
+      </w:pPr>
+      <w:r>
+        <w:rPr>
+          <w:color w:val="FF0000"/>
+        </w:rPr>
         <w:t>Si está, devolver la Palabra Reservada</w:t>
       </w:r>
     </w:p>
@@ -160,8 +200,14 @@
           <w:ilvl w:val="1"/>
           <w:numId w:val="4"/>
         </w:numPr>
-      </w:pPr>
-      <w:r>
+        <w:rPr>
+          <w:color w:val="FF0000"/>
+        </w:rPr>
+      </w:pPr>
+      <w:r>
+        <w:rPr>
+          <w:color w:val="FF0000"/>
+        </w:rPr>
         <w:t>Si no está,</w:t>
       </w:r>
     </w:p>
@@ -172,8 +218,14 @@
           <w:ilvl w:val="0"/>
           <w:numId w:val="4"/>
         </w:numPr>
-      </w:pPr>
-      <w:r>
+        <w:rPr>
+          <w:color w:val="FF0000"/>
+        </w:rPr>
+      </w:pPr>
+      <w:r>
+        <w:rPr>
+          <w:color w:val="FF0000"/>
+        </w:rPr>
         <w:t>Buscar en la TS</w:t>
       </w:r>
     </w:p>
@@ -184,8 +236,14 @@
           <w:ilvl w:val="1"/>
           <w:numId w:val="4"/>
         </w:numPr>
-      </w:pPr>
-      <w:r>
+        <w:rPr>
+          <w:color w:val="FF0000"/>
+        </w:rPr>
+      </w:pPr>
+      <w:r>
+        <w:rPr>
+          <w:color w:val="FF0000"/>
+        </w:rPr>
         <w:t>Si está, devolver ID</w:t>
       </w:r>
     </w:p>
@@ -196,8 +254,14 @@
           <w:ilvl w:val="1"/>
           <w:numId w:val="4"/>
         </w:numPr>
-      </w:pPr>
-      <w:r>
+        <w:rPr>
+          <w:color w:val="FF0000"/>
+        </w:rPr>
+      </w:pPr>
+      <w:r>
+        <w:rPr>
+          <w:color w:val="FF0000"/>
+        </w:rPr>
         <w:t>Si no está,</w:t>
       </w:r>
     </w:p>
@@ -208,8 +272,14 @@
           <w:ilvl w:val="2"/>
           <w:numId w:val="4"/>
         </w:numPr>
-      </w:pPr>
-      <w:r>
+        <w:rPr>
+          <w:color w:val="FF0000"/>
+        </w:rPr>
+      </w:pPr>
+      <w:r>
+        <w:rPr>
+          <w:color w:val="FF0000"/>
+        </w:rPr>
         <w:t>Alta en la TS</w:t>
       </w:r>
     </w:p>
@@ -220,8 +290,14 @@
           <w:ilvl w:val="2"/>
           <w:numId w:val="4"/>
         </w:numPr>
-      </w:pPr>
-      <w:r>
+        <w:rPr>
+          <w:color w:val="FF0000"/>
+        </w:rPr>
+      </w:pPr>
+      <w:r>
+        <w:rPr>
+          <w:color w:val="FF0000"/>
+        </w:rPr>
         <w:t>Devolver ID</w:t>
       </w:r>
     </w:p>
@@ -336,7 +412,15 @@
       <w:proofErr w:type="spellEnd"/>
     </w:p>
     <w:p>
-      <w:r>
+      <w:pPr>
+        <w:rPr>
+          <w:color w:val="FF0000"/>
+        </w:rPr>
+      </w:pPr>
+      <w:r>
+        <w:rPr>
+          <w:color w:val="FF0000"/>
+        </w:rPr>
         <w:t>AS-06:</w:t>
       </w:r>
     </w:p>
@@ -347,16 +431,28 @@
           <w:ilvl w:val="0"/>
           <w:numId w:val="8"/>
         </w:numPr>
-      </w:pPr>
-      <w:r>
+        <w:rPr>
+          <w:color w:val="FF0000"/>
+        </w:rPr>
+      </w:pPr>
+      <w:r>
+        <w:rPr>
+          <w:color w:val="FF0000"/>
+        </w:rPr>
         <w:t xml:space="preserve">Inicializar </w:t>
       </w:r>
       <w:proofErr w:type="spellStart"/>
       <w:r>
+        <w:rPr>
+          <w:color w:val="FF0000"/>
+        </w:rPr>
         <w:t>string</w:t>
       </w:r>
       <w:proofErr w:type="spellEnd"/>
       <w:r>
+        <w:rPr>
+          <w:color w:val="FF0000"/>
+        </w:rPr>
         <w:t xml:space="preserve"> </w:t>
       </w:r>
     </w:p>
@@ -367,20 +463,35 @@
           <w:ilvl w:val="0"/>
           <w:numId w:val="8"/>
         </w:numPr>
-      </w:pPr>
-      <w:r>
+        <w:rPr>
+          <w:color w:val="FF0000"/>
+        </w:rPr>
+      </w:pPr>
+      <w:r>
+        <w:rPr>
+          <w:color w:val="FF0000"/>
+        </w:rPr>
         <w:t xml:space="preserve">Agregar </w:t>
       </w:r>
       <w:proofErr w:type="spellStart"/>
       <w:r>
+        <w:rPr>
+          <w:color w:val="FF0000"/>
+        </w:rPr>
         <w:t>caracter</w:t>
       </w:r>
       <w:proofErr w:type="spellEnd"/>
       <w:r>
+        <w:rPr>
+          <w:color w:val="FF0000"/>
+        </w:rPr>
         <w:t xml:space="preserve"> al </w:t>
       </w:r>
       <w:proofErr w:type="spellStart"/>
       <w:r>
+        <w:rPr>
+          <w:color w:val="FF0000"/>
+        </w:rPr>
         <w:t>string</w:t>
       </w:r>
       <w:proofErr w:type="spellEnd"/>
@@ -392,8 +503,14 @@
           <w:ilvl w:val="0"/>
           <w:numId w:val="8"/>
         </w:numPr>
-      </w:pPr>
-      <w:r>
+        <w:rPr>
+          <w:color w:val="FF0000"/>
+        </w:rPr>
+      </w:pPr>
+      <w:r>
+        <w:rPr>
+          <w:color w:val="FF0000"/>
+        </w:rPr>
         <w:t>Si la posición que sigue es un carácter ‘=’</w:t>
       </w:r>
     </w:p>
@@ -404,8 +521,14 @@
           <w:ilvl w:val="1"/>
           <w:numId w:val="8"/>
         </w:numPr>
-      </w:pPr>
-      <w:r>
+        <w:rPr>
+          <w:color w:val="FF0000"/>
+        </w:rPr>
+      </w:pPr>
+      <w:r>
+        <w:rPr>
+          <w:color w:val="FF0000"/>
+        </w:rPr>
         <w:t>Leo ese carácter (pos++)</w:t>
       </w:r>
     </w:p>
@@ -416,8 +539,14 @@
           <w:ilvl w:val="1"/>
           <w:numId w:val="8"/>
         </w:numPr>
-      </w:pPr>
-      <w:r>
+        <w:rPr>
+          <w:color w:val="FF0000"/>
+        </w:rPr>
+      </w:pPr>
+      <w:r>
+        <w:rPr>
+          <w:color w:val="FF0000"/>
+        </w:rPr>
         <w:t>Buscar en la TS</w:t>
       </w:r>
     </w:p>
@@ -428,8 +557,14 @@
           <w:ilvl w:val="2"/>
           <w:numId w:val="8"/>
         </w:numPr>
-      </w:pPr>
-      <w:r>
+        <w:rPr>
+          <w:color w:val="FF0000"/>
+        </w:rPr>
+      </w:pPr>
+      <w:r>
+        <w:rPr>
+          <w:color w:val="FF0000"/>
+        </w:rPr>
         <w:t>Si está, devolver ID</w:t>
       </w:r>
     </w:p>
@@ -440,8 +575,14 @@
           <w:ilvl w:val="2"/>
           <w:numId w:val="8"/>
         </w:numPr>
-      </w:pPr>
-      <w:r>
+        <w:rPr>
+          <w:color w:val="FF0000"/>
+        </w:rPr>
+      </w:pPr>
+      <w:r>
+        <w:rPr>
+          <w:color w:val="FF0000"/>
+        </w:rPr>
         <w:t>Si no está,</w:t>
       </w:r>
     </w:p>
@@ -452,8 +593,14 @@
           <w:ilvl w:val="3"/>
           <w:numId w:val="8"/>
         </w:numPr>
-      </w:pPr>
-      <w:r>
+        <w:rPr>
+          <w:color w:val="FF0000"/>
+        </w:rPr>
+      </w:pPr>
+      <w:r>
+        <w:rPr>
+          <w:color w:val="FF0000"/>
+        </w:rPr>
         <w:t>Alta en la TS</w:t>
       </w:r>
     </w:p>
@@ -464,8 +611,14 @@
           <w:ilvl w:val="3"/>
           <w:numId w:val="8"/>
         </w:numPr>
-      </w:pPr>
-      <w:r>
+        <w:rPr>
+          <w:color w:val="FF0000"/>
+        </w:rPr>
+      </w:pPr>
+      <w:r>
+        <w:rPr>
+          <w:color w:val="FF0000"/>
+        </w:rPr>
         <w:t>Devolver ID</w:t>
       </w:r>
     </w:p>
@@ -476,8 +629,14 @@
           <w:ilvl w:val="0"/>
           <w:numId w:val="8"/>
         </w:numPr>
-      </w:pPr>
-      <w:r>
+        <w:rPr>
+          <w:color w:val="FF0000"/>
+        </w:rPr>
+      </w:pPr>
+      <w:r>
+        <w:rPr>
+          <w:color w:val="FF0000"/>
+        </w:rPr>
         <w:t xml:space="preserve">Si no es ese carácter </w:t>
       </w:r>
     </w:p>
@@ -488,8 +647,14 @@
           <w:ilvl w:val="1"/>
           <w:numId w:val="8"/>
         </w:numPr>
-      </w:pPr>
-      <w:r>
+        <w:rPr>
+          <w:color w:val="FF0000"/>
+        </w:rPr>
+      </w:pPr>
+      <w:r>
+        <w:rPr>
+          <w:color w:val="FF0000"/>
+        </w:rPr>
         <w:t>Buscar en la TS</w:t>
       </w:r>
     </w:p>
@@ -500,8 +665,14 @@
           <w:ilvl w:val="2"/>
           <w:numId w:val="8"/>
         </w:numPr>
-      </w:pPr>
-      <w:r>
+        <w:rPr>
+          <w:color w:val="FF0000"/>
+        </w:rPr>
+      </w:pPr>
+      <w:r>
+        <w:rPr>
+          <w:color w:val="FF0000"/>
+        </w:rPr>
         <w:t>Si está, devolver ID</w:t>
       </w:r>
     </w:p>
@@ -512,8 +683,14 @@
           <w:ilvl w:val="2"/>
           <w:numId w:val="8"/>
         </w:numPr>
-      </w:pPr>
-      <w:r>
+        <w:rPr>
+          <w:color w:val="FF0000"/>
+        </w:rPr>
+      </w:pPr>
+      <w:r>
+        <w:rPr>
+          <w:color w:val="FF0000"/>
+        </w:rPr>
         <w:t>Si no está,</w:t>
       </w:r>
     </w:p>
@@ -524,8 +701,14 @@
           <w:ilvl w:val="3"/>
           <w:numId w:val="8"/>
         </w:numPr>
-      </w:pPr>
-      <w:r>
+        <w:rPr>
+          <w:color w:val="FF0000"/>
+        </w:rPr>
+      </w:pPr>
+      <w:r>
+        <w:rPr>
+          <w:color w:val="FF0000"/>
+        </w:rPr>
         <w:t>Alta en la TS</w:t>
       </w:r>
     </w:p>
@@ -536,15 +719,27 @@
           <w:ilvl w:val="3"/>
           <w:numId w:val="8"/>
         </w:numPr>
-      </w:pPr>
-      <w:r>
+        <w:rPr>
+          <w:color w:val="FF0000"/>
+        </w:rPr>
+      </w:pPr>
+      <w:r>
+        <w:rPr>
+          <w:color w:val="FF0000"/>
+        </w:rPr>
         <w:t>Devolver ID</w:t>
       </w:r>
-      <w:bookmarkStart w:id="0" w:name="_GoBack"/>
-      <w:bookmarkEnd w:id="0"/>
-    </w:p>
-    <w:p>
-      <w:r>
+    </w:p>
+    <w:p>
+      <w:pPr>
+        <w:rPr>
+          <w:color w:val="FF0000"/>
+        </w:rPr>
+      </w:pPr>
+      <w:r>
+        <w:rPr>
+          <w:color w:val="FF0000"/>
+        </w:rPr>
         <w:t>AS-07:</w:t>
       </w:r>
     </w:p>
@@ -555,16 +750,28 @@
           <w:ilvl w:val="0"/>
           <w:numId w:val="9"/>
         </w:numPr>
-      </w:pPr>
-      <w:r>
+        <w:rPr>
+          <w:color w:val="FF0000"/>
+        </w:rPr>
+      </w:pPr>
+      <w:r>
+        <w:rPr>
+          <w:color w:val="FF0000"/>
+        </w:rPr>
         <w:t xml:space="preserve">Inicializar </w:t>
       </w:r>
       <w:proofErr w:type="spellStart"/>
       <w:r>
+        <w:rPr>
+          <w:color w:val="FF0000"/>
+        </w:rPr>
         <w:t>string</w:t>
       </w:r>
       <w:proofErr w:type="spellEnd"/>
       <w:r>
+        <w:rPr>
+          <w:color w:val="FF0000"/>
+        </w:rPr>
         <w:t xml:space="preserve"> </w:t>
       </w:r>
     </w:p>
@@ -575,20 +782,35 @@
           <w:ilvl w:val="0"/>
           <w:numId w:val="9"/>
         </w:numPr>
-      </w:pPr>
-      <w:r>
+        <w:rPr>
+          <w:color w:val="FF0000"/>
+        </w:rPr>
+      </w:pPr>
+      <w:r>
+        <w:rPr>
+          <w:color w:val="FF0000"/>
+        </w:rPr>
         <w:t xml:space="preserve">Agregar </w:t>
       </w:r>
       <w:proofErr w:type="spellStart"/>
       <w:r>
+        <w:rPr>
+          <w:color w:val="FF0000"/>
+        </w:rPr>
         <w:t>caracter</w:t>
       </w:r>
       <w:proofErr w:type="spellEnd"/>
       <w:r>
+        <w:rPr>
+          <w:color w:val="FF0000"/>
+        </w:rPr>
         <w:t xml:space="preserve"> al </w:t>
       </w:r>
       <w:proofErr w:type="spellStart"/>
       <w:r>
+        <w:rPr>
+          <w:color w:val="FF0000"/>
+        </w:rPr>
         <w:t>string</w:t>
       </w:r>
       <w:proofErr w:type="spellEnd"/>
@@ -600,8 +822,14 @@
           <w:ilvl w:val="0"/>
           <w:numId w:val="9"/>
         </w:numPr>
-      </w:pPr>
-      <w:r>
+        <w:rPr>
+          <w:color w:val="FF0000"/>
+        </w:rPr>
+      </w:pPr>
+      <w:r>
+        <w:rPr>
+          <w:color w:val="FF0000"/>
+        </w:rPr>
         <w:t>Si la posición que sigue es un carácter ‘=’ o un ‘&gt;’</w:t>
       </w:r>
     </w:p>
@@ -612,8 +840,14 @@
           <w:ilvl w:val="1"/>
           <w:numId w:val="9"/>
         </w:numPr>
-      </w:pPr>
-      <w:r>
+        <w:rPr>
+          <w:color w:val="FF0000"/>
+        </w:rPr>
+      </w:pPr>
+      <w:r>
+        <w:rPr>
+          <w:color w:val="FF0000"/>
+        </w:rPr>
         <w:t>Leo ese carácter (pos++)</w:t>
       </w:r>
     </w:p>
@@ -624,8 +858,14 @@
           <w:ilvl w:val="1"/>
           <w:numId w:val="9"/>
         </w:numPr>
-      </w:pPr>
-      <w:r>
+        <w:rPr>
+          <w:color w:val="FF0000"/>
+        </w:rPr>
+      </w:pPr>
+      <w:r>
+        <w:rPr>
+          <w:color w:val="FF0000"/>
+        </w:rPr>
         <w:lastRenderedPageBreak/>
         <w:t>Buscar en la TS</w:t>
       </w:r>
@@ -637,15 +877,16 @@
           <w:ilvl w:val="2"/>
           <w:numId w:val="9"/>
         </w:numPr>
-      </w:pPr>
-      <w:r>
-        <w:t xml:space="preserve">Si está, devolver ID + </w:t>
-      </w:r>
-      <w:proofErr w:type="spellStart"/>
-      <w:r>
-        <w:t>PuntTS</w:t>
-      </w:r>
-      <w:proofErr w:type="spellEnd"/>
+        <w:rPr>
+          <w:color w:val="FF0000"/>
+        </w:rPr>
+      </w:pPr>
+      <w:r>
+        <w:rPr>
+          <w:color w:val="FF0000"/>
+        </w:rPr>
+        <w:t>Si está, devolver ID</w:t>
+      </w:r>
     </w:p>
     <w:p>
       <w:pPr>
@@ -654,8 +895,14 @@
           <w:ilvl w:val="2"/>
           <w:numId w:val="9"/>
         </w:numPr>
-      </w:pPr>
-      <w:r>
+        <w:rPr>
+          <w:color w:val="FF0000"/>
+        </w:rPr>
+      </w:pPr>
+      <w:r>
+        <w:rPr>
+          <w:color w:val="FF0000"/>
+        </w:rPr>
         <w:t>Si no está,</w:t>
       </w:r>
     </w:p>
@@ -666,8 +913,14 @@
           <w:ilvl w:val="3"/>
           <w:numId w:val="9"/>
         </w:numPr>
-      </w:pPr>
-      <w:r>
+        <w:rPr>
+          <w:color w:val="FF0000"/>
+        </w:rPr>
+      </w:pPr>
+      <w:r>
+        <w:rPr>
+          <w:color w:val="FF0000"/>
+        </w:rPr>
         <w:t>Alta en la TS</w:t>
       </w:r>
     </w:p>
@@ -678,15 +931,16 @@
           <w:ilvl w:val="3"/>
           <w:numId w:val="9"/>
         </w:numPr>
-      </w:pPr>
-      <w:r>
-        <w:t xml:space="preserve">Devolver ID + </w:t>
-      </w:r>
-      <w:proofErr w:type="spellStart"/>
-      <w:r>
-        <w:t>PuntTS</w:t>
-      </w:r>
-      <w:proofErr w:type="spellEnd"/>
+        <w:rPr>
+          <w:color w:val="FF0000"/>
+        </w:rPr>
+      </w:pPr>
+      <w:r>
+        <w:rPr>
+          <w:color w:val="FF0000"/>
+        </w:rPr>
+        <w:t>Devolver ID</w:t>
+      </w:r>
     </w:p>
     <w:p>
       <w:pPr>
@@ -695,8 +949,14 @@
           <w:ilvl w:val="0"/>
           <w:numId w:val="9"/>
         </w:numPr>
-      </w:pPr>
-      <w:r>
+        <w:rPr>
+          <w:color w:val="FF0000"/>
+        </w:rPr>
+      </w:pPr>
+      <w:r>
+        <w:rPr>
+          <w:color w:val="FF0000"/>
+        </w:rPr>
         <w:t xml:space="preserve">Si no es ese carácter </w:t>
       </w:r>
     </w:p>
@@ -707,8 +967,14 @@
           <w:ilvl w:val="1"/>
           <w:numId w:val="9"/>
         </w:numPr>
-      </w:pPr>
-      <w:r>
+        <w:rPr>
+          <w:color w:val="FF0000"/>
+        </w:rPr>
+      </w:pPr>
+      <w:r>
+        <w:rPr>
+          <w:color w:val="FF0000"/>
+        </w:rPr>
         <w:t>Buscar en la TS</w:t>
       </w:r>
     </w:p>
@@ -719,15 +985,16 @@
           <w:ilvl w:val="2"/>
           <w:numId w:val="9"/>
         </w:numPr>
-      </w:pPr>
-      <w:r>
-        <w:t xml:space="preserve">Si está, devolver ID + </w:t>
-      </w:r>
-      <w:proofErr w:type="spellStart"/>
-      <w:r>
-        <w:t>PuntTS</w:t>
-      </w:r>
-      <w:proofErr w:type="spellEnd"/>
+        <w:rPr>
+          <w:color w:val="FF0000"/>
+        </w:rPr>
+      </w:pPr>
+      <w:r>
+        <w:rPr>
+          <w:color w:val="FF0000"/>
+        </w:rPr>
+        <w:t>Si está, devolver ID</w:t>
+      </w:r>
     </w:p>
     <w:p>
       <w:pPr>
@@ -736,8 +1003,14 @@
           <w:ilvl w:val="2"/>
           <w:numId w:val="9"/>
         </w:numPr>
-      </w:pPr>
-      <w:r>
+        <w:rPr>
+          <w:color w:val="FF0000"/>
+        </w:rPr>
+      </w:pPr>
+      <w:r>
+        <w:rPr>
+          <w:color w:val="FF0000"/>
+        </w:rPr>
         <w:t>Si no está,</w:t>
       </w:r>
     </w:p>
@@ -748,8 +1021,14 @@
           <w:ilvl w:val="3"/>
           <w:numId w:val="9"/>
         </w:numPr>
-      </w:pPr>
-      <w:r>
+        <w:rPr>
+          <w:color w:val="FF0000"/>
+        </w:rPr>
+      </w:pPr>
+      <w:r>
+        <w:rPr>
+          <w:color w:val="FF0000"/>
+        </w:rPr>
         <w:t>Alta en la TS</w:t>
       </w:r>
     </w:p>
@@ -760,18 +1039,27 @@
           <w:ilvl w:val="3"/>
           <w:numId w:val="9"/>
         </w:numPr>
-      </w:pPr>
-      <w:r>
-        <w:t xml:space="preserve">Devolver ID + </w:t>
-      </w:r>
-      <w:proofErr w:type="spellStart"/>
-      <w:r>
-        <w:t>PuntTS</w:t>
-      </w:r>
-      <w:proofErr w:type="spellEnd"/>
-    </w:p>
-    <w:p>
-      <w:r>
+        <w:rPr>
+          <w:color w:val="FF0000"/>
+        </w:rPr>
+      </w:pPr>
+      <w:r>
+        <w:rPr>
+          <w:color w:val="FF0000"/>
+        </w:rPr>
+        <w:t>Devolver ID</w:t>
+      </w:r>
+    </w:p>
+    <w:p>
+      <w:pPr>
+        <w:rPr>
+          <w:color w:val="FF0000"/>
+        </w:rPr>
+      </w:pPr>
+      <w:r>
+        <w:rPr>
+          <w:color w:val="FF0000"/>
+        </w:rPr>
         <w:t>AS-08:</w:t>
       </w:r>
     </w:p>
@@ -782,20 +1070,35 @@
           <w:ilvl w:val="0"/>
           <w:numId w:val="11"/>
         </w:numPr>
-      </w:pPr>
-      <w:r>
+        <w:rPr>
+          <w:color w:val="FF0000"/>
+        </w:rPr>
+      </w:pPr>
+      <w:r>
+        <w:rPr>
+          <w:color w:val="FF0000"/>
+        </w:rPr>
         <w:t xml:space="preserve">Agregar </w:t>
       </w:r>
       <w:proofErr w:type="spellStart"/>
       <w:r>
+        <w:rPr>
+          <w:color w:val="FF0000"/>
+        </w:rPr>
         <w:t>caracter</w:t>
       </w:r>
       <w:proofErr w:type="spellEnd"/>
       <w:r>
+        <w:rPr>
+          <w:color w:val="FF0000"/>
+        </w:rPr>
         <w:t xml:space="preserve"> al </w:t>
       </w:r>
       <w:proofErr w:type="spellStart"/>
       <w:r>
+        <w:rPr>
+          <w:color w:val="FF0000"/>
+        </w:rPr>
         <w:t>string</w:t>
       </w:r>
       <w:proofErr w:type="spellEnd"/>
@@ -807,13 +1110,27 @@
           <w:ilvl w:val="0"/>
           <w:numId w:val="11"/>
         </w:numPr>
-      </w:pPr>
-      <w:r>
+        <w:rPr>
+          <w:color w:val="FF0000"/>
+        </w:rPr>
+      </w:pPr>
+      <w:r>
+        <w:rPr>
+          <w:color w:val="FF0000"/>
+        </w:rPr>
         <w:t>Descarto todo hasta el fin de línea.</w:t>
       </w:r>
     </w:p>
     <w:p>
-      <w:r>
+      <w:pPr>
+        <w:rPr>
+          <w:highlight w:val="yellow"/>
+        </w:rPr>
+      </w:pPr>
+      <w:r>
+        <w:rPr>
+          <w:highlight w:val="yellow"/>
+        </w:rPr>
         <w:t>AS-09:</w:t>
       </w:r>
     </w:p>
@@ -824,16 +1141,28 @@
           <w:ilvl w:val="0"/>
           <w:numId w:val="13"/>
         </w:numPr>
-      </w:pPr>
-      <w:r>
+        <w:rPr>
+          <w:highlight w:val="yellow"/>
+        </w:rPr>
+      </w:pPr>
+      <w:r>
+        <w:rPr>
+          <w:highlight w:val="yellow"/>
+        </w:rPr>
         <w:t xml:space="preserve">Inicializar </w:t>
       </w:r>
       <w:proofErr w:type="spellStart"/>
       <w:r>
+        <w:rPr>
+          <w:highlight w:val="yellow"/>
+        </w:rPr>
         <w:t>string</w:t>
       </w:r>
       <w:proofErr w:type="spellEnd"/>
       <w:r>
+        <w:rPr>
+          <w:highlight w:val="yellow"/>
+        </w:rPr>
         <w:t xml:space="preserve"> </w:t>
       </w:r>
     </w:p>
@@ -844,26 +1173,49 @@
           <w:ilvl w:val="0"/>
           <w:numId w:val="13"/>
         </w:numPr>
-      </w:pPr>
-      <w:r>
+        <w:rPr>
+          <w:highlight w:val="yellow"/>
+        </w:rPr>
+      </w:pPr>
+      <w:r>
+        <w:rPr>
+          <w:highlight w:val="yellow"/>
+        </w:rPr>
         <w:t xml:space="preserve">Agregar </w:t>
       </w:r>
       <w:proofErr w:type="spellStart"/>
       <w:r>
+        <w:rPr>
+          <w:highlight w:val="yellow"/>
+        </w:rPr>
         <w:t>caracter</w:t>
       </w:r>
       <w:proofErr w:type="spellEnd"/>
       <w:r>
+        <w:rPr>
+          <w:highlight w:val="yellow"/>
+        </w:rPr>
         <w:t xml:space="preserve"> al </w:t>
       </w:r>
       <w:proofErr w:type="spellStart"/>
       <w:r>
+        <w:rPr>
+          <w:highlight w:val="yellow"/>
+        </w:rPr>
         <w:t>string</w:t>
       </w:r>
       <w:proofErr w:type="spellEnd"/>
     </w:p>
     <w:p>
-      <w:r>
+      <w:pPr>
+        <w:rPr>
+          <w:highlight w:val="green"/>
+        </w:rPr>
+      </w:pPr>
+      <w:r>
+        <w:rPr>
+          <w:highlight w:val="green"/>
+        </w:rPr>
         <w:t>AS-10</w:t>
       </w:r>
     </w:p>
@@ -874,18 +1226,35 @@
           <w:ilvl w:val="0"/>
           <w:numId w:val="14"/>
         </w:numPr>
-      </w:pPr>
-      <w:r>
+        <w:rPr>
+          <w:highlight w:val="green"/>
+        </w:rPr>
+      </w:pPr>
+      <w:r>
+        <w:rPr>
+          <w:highlight w:val="green"/>
+        </w:rPr>
         <w:t xml:space="preserve">Agregar el carácter al </w:t>
       </w:r>
       <w:proofErr w:type="spellStart"/>
       <w:r>
+        <w:rPr>
+          <w:highlight w:val="green"/>
+        </w:rPr>
         <w:t>string</w:t>
       </w:r>
       <w:proofErr w:type="spellEnd"/>
     </w:p>
     <w:p>
-      <w:r>
+      <w:pPr>
+        <w:rPr>
+          <w:color w:val="FF0000"/>
+        </w:rPr>
+      </w:pPr>
+      <w:r>
+        <w:rPr>
+          <w:color w:val="FF0000"/>
+        </w:rPr>
         <w:t>AS-11:</w:t>
       </w:r>
     </w:p>
@@ -896,8 +1265,14 @@
           <w:ilvl w:val="0"/>
           <w:numId w:val="15"/>
         </w:numPr>
-      </w:pPr>
-      <w:r>
+        <w:rPr>
+          <w:color w:val="FF0000"/>
+        </w:rPr>
+      </w:pPr>
+      <w:r>
+        <w:rPr>
+          <w:color w:val="FF0000"/>
+        </w:rPr>
         <w:t>Devolver a la entrada el último carácter leído</w:t>
       </w:r>
     </w:p>
@@ -908,8 +1283,14 @@
           <w:ilvl w:val="0"/>
           <w:numId w:val="15"/>
         </w:numPr>
-      </w:pPr>
-      <w:r>
+        <w:rPr>
+          <w:color w:val="FF0000"/>
+        </w:rPr>
+      </w:pPr>
+      <w:r>
+        <w:rPr>
+          <w:color w:val="FF0000"/>
+        </w:rPr>
         <w:t>Buscar en la TS</w:t>
       </w:r>
     </w:p>
@@ -920,15 +1301,16 @@
           <w:ilvl w:val="1"/>
           <w:numId w:val="15"/>
         </w:numPr>
-      </w:pPr>
-      <w:r>
-        <w:t xml:space="preserve">Si está, devolver ID + </w:t>
-      </w:r>
-      <w:proofErr w:type="spellStart"/>
-      <w:r>
-        <w:t>PuntTS</w:t>
-      </w:r>
-      <w:proofErr w:type="spellEnd"/>
+        <w:rPr>
+          <w:color w:val="FF0000"/>
+        </w:rPr>
+      </w:pPr>
+      <w:r>
+        <w:rPr>
+          <w:color w:val="FF0000"/>
+        </w:rPr>
+        <w:t>Si está, devolver ID</w:t>
+      </w:r>
     </w:p>
     <w:p>
       <w:pPr>
@@ -937,8 +1319,14 @@
           <w:ilvl w:val="1"/>
           <w:numId w:val="15"/>
         </w:numPr>
-      </w:pPr>
-      <w:r>
+        <w:rPr>
+          <w:color w:val="FF0000"/>
+        </w:rPr>
+      </w:pPr>
+      <w:r>
+        <w:rPr>
+          <w:color w:val="FF0000"/>
+        </w:rPr>
         <w:t>Si no está,</w:t>
       </w:r>
     </w:p>
@@ -949,8 +1337,14 @@
           <w:ilvl w:val="2"/>
           <w:numId w:val="15"/>
         </w:numPr>
-      </w:pPr>
-      <w:r>
+        <w:rPr>
+          <w:color w:val="FF0000"/>
+        </w:rPr>
+      </w:pPr>
+      <w:r>
+        <w:rPr>
+          <w:color w:val="FF0000"/>
+        </w:rPr>
         <w:t>Alta en la TS</w:t>
       </w:r>
     </w:p>
@@ -961,24 +1355,39 @@
           <w:ilvl w:val="2"/>
           <w:numId w:val="15"/>
         </w:numPr>
-      </w:pPr>
-      <w:r>
-        <w:t xml:space="preserve">Devolver ID + </w:t>
-      </w:r>
-      <w:proofErr w:type="spellStart"/>
-      <w:r>
-        <w:t>PuntTS</w:t>
-      </w:r>
-      <w:proofErr w:type="spellEnd"/>
-    </w:p>
-    <w:p>
-      <w:r>
+        <w:rPr>
+          <w:color w:val="FF0000"/>
+        </w:rPr>
+      </w:pPr>
+      <w:r>
+        <w:rPr>
+          <w:color w:val="FF0000"/>
+        </w:rPr>
+        <w:t>Devolver ID</w:t>
+      </w:r>
+    </w:p>
+    <w:p>
+      <w:pPr>
+        <w:rPr>
+          <w:color w:val="FF0000"/>
+        </w:rPr>
+      </w:pPr>
+      <w:r>
+        <w:rPr>
+          <w:color w:val="FF0000"/>
+        </w:rPr>
         <w:t>AS-1</w:t>
       </w:r>
       <w:r>
+        <w:rPr>
+          <w:color w:val="FF0000"/>
+        </w:rPr>
         <w:t>2</w:t>
       </w:r>
       <w:r>
+        <w:rPr>
+          <w:color w:val="FF0000"/>
+        </w:rPr>
         <w:t>:</w:t>
       </w:r>
     </w:p>
@@ -989,8 +1398,14 @@
           <w:ilvl w:val="0"/>
           <w:numId w:val="20"/>
         </w:numPr>
-      </w:pPr>
-      <w:r>
+        <w:rPr>
+          <w:color w:val="FF0000"/>
+        </w:rPr>
+      </w:pPr>
+      <w:r>
+        <w:rPr>
+          <w:color w:val="FF0000"/>
+        </w:rPr>
         <w:t xml:space="preserve">Si viene un salto de línea </w:t>
       </w:r>
     </w:p>
@@ -1001,8 +1416,14 @@
           <w:ilvl w:val="1"/>
           <w:numId w:val="20"/>
         </w:numPr>
-      </w:pPr>
-      <w:r>
+        <w:rPr>
+          <w:color w:val="FF0000"/>
+        </w:rPr>
+      </w:pPr>
+      <w:r>
+        <w:rPr>
+          <w:color w:val="FF0000"/>
+        </w:rPr>
         <w:t>Se borran los últimos 3 caracteres que serán los ‘.’</w:t>
       </w:r>
     </w:p>
@@ -1013,13 +1434,27 @@
           <w:ilvl w:val="0"/>
           <w:numId w:val="20"/>
         </w:numPr>
-      </w:pPr>
-      <w:r>
+        <w:rPr>
+          <w:color w:val="FF0000"/>
+        </w:rPr>
+      </w:pPr>
+      <w:r>
+        <w:rPr>
+          <w:color w:val="FF0000"/>
+        </w:rPr>
         <w:t>Si no se agrega el carácter al string.</w:t>
       </w:r>
     </w:p>
     <w:p>
-      <w:r>
+      <w:pPr>
+        <w:rPr>
+          <w:color w:val="FF0000"/>
+        </w:rPr>
+      </w:pPr>
+      <w:r>
+        <w:rPr>
+          <w:color w:val="FF0000"/>
+        </w:rPr>
         <w:t>AS-FINAL:</w:t>
       </w:r>
     </w:p>
@@ -1030,12 +1465,22 @@
           <w:ilvl w:val="0"/>
           <w:numId w:val="16"/>
         </w:numPr>
-      </w:pPr>
-      <w:r>
+        <w:rPr>
+          <w:color w:val="FF0000"/>
+        </w:rPr>
+      </w:pPr>
+      <w:bookmarkStart w:id="0" w:name="_GoBack"/>
+      <w:r>
+        <w:rPr>
+          <w:color w:val="FF0000"/>
+        </w:rPr>
         <w:t xml:space="preserve">Agregar el carácter al </w:t>
       </w:r>
       <w:proofErr w:type="spellStart"/>
       <w:r>
+        <w:rPr>
+          <w:color w:val="FF0000"/>
+        </w:rPr>
         <w:t>string</w:t>
       </w:r>
       <w:proofErr w:type="spellEnd"/>
@@ -1047,8 +1492,14 @@
           <w:ilvl w:val="0"/>
           <w:numId w:val="16"/>
         </w:numPr>
-      </w:pPr>
-      <w:r>
+        <w:rPr>
+          <w:color w:val="FF0000"/>
+        </w:rPr>
+      </w:pPr>
+      <w:r>
+        <w:rPr>
+          <w:color w:val="FF0000"/>
+        </w:rPr>
         <w:t>Buscar en la TS</w:t>
       </w:r>
     </w:p>
@@ -1059,12 +1510,21 @@
           <w:ilvl w:val="1"/>
           <w:numId w:val="16"/>
         </w:numPr>
-      </w:pPr>
-      <w:r>
+        <w:rPr>
+          <w:color w:val="FF0000"/>
+        </w:rPr>
+      </w:pPr>
+      <w:r>
+        <w:rPr>
+          <w:color w:val="FF0000"/>
+        </w:rPr>
         <w:t xml:space="preserve">Si está, devolver ID + </w:t>
       </w:r>
       <w:proofErr w:type="spellStart"/>
       <w:r>
+        <w:rPr>
+          <w:color w:val="FF0000"/>
+        </w:rPr>
         <w:t>PuntTS</w:t>
       </w:r>
       <w:proofErr w:type="spellEnd"/>
@@ -1076,8 +1536,14 @@
           <w:ilvl w:val="1"/>
           <w:numId w:val="16"/>
         </w:numPr>
-      </w:pPr>
-      <w:r>
+        <w:rPr>
+          <w:color w:val="FF0000"/>
+        </w:rPr>
+      </w:pPr>
+      <w:r>
+        <w:rPr>
+          <w:color w:val="FF0000"/>
+        </w:rPr>
         <w:t>Si no está,</w:t>
       </w:r>
     </w:p>
@@ -1088,8 +1554,14 @@
           <w:ilvl w:val="2"/>
           <w:numId w:val="16"/>
         </w:numPr>
-      </w:pPr>
-      <w:r>
+        <w:rPr>
+          <w:color w:val="FF0000"/>
+        </w:rPr>
+      </w:pPr>
+      <w:r>
+        <w:rPr>
+          <w:color w:val="FF0000"/>
+        </w:rPr>
         <w:t>Alta en la TS</w:t>
       </w:r>
     </w:p>
@@ -1100,19 +1572,32 @@
           <w:ilvl w:val="2"/>
           <w:numId w:val="16"/>
         </w:numPr>
-      </w:pPr>
-      <w:r>
+        <w:rPr>
+          <w:color w:val="FF0000"/>
+        </w:rPr>
+      </w:pPr>
+      <w:r>
+        <w:rPr>
+          <w:color w:val="FF0000"/>
+        </w:rPr>
         <w:t xml:space="preserve">Devolver ID + </w:t>
       </w:r>
       <w:proofErr w:type="spellStart"/>
       <w:r>
+        <w:rPr>
+          <w:color w:val="FF0000"/>
+        </w:rPr>
         <w:t>PuntTS</w:t>
       </w:r>
       <w:proofErr w:type="spellEnd"/>
     </w:p>
+    <w:bookmarkEnd w:id="0"/>
     <w:p>
       <w:pPr>
         <w:ind w:left="360"/>
+        <w:rPr>
+          <w:color w:val="FF0000"/>
+        </w:rPr>
       </w:pPr>
     </w:p>
     <w:sectPr>

</xml_diff>

<commit_message>
Se probo y reviso el Lexico y funca.. falta ver AS's y los numeros..
</commit_message>
<xml_diff>
--- a/Cursada/Entregas/Entrega n°1/TP1 - Acciones Semánticas.docx
+++ b/Cursada/Entregas/Entrega n°1/TP1 - Acciones Semánticas.docx
@@ -86,13 +86,13 @@
       <w:pPr>
         <w:rPr>
           <w:color w:val="FF0000"/>
-          <w:highlight w:val="green"/>
-        </w:rPr>
-      </w:pPr>
-      <w:r>
-        <w:rPr>
-          <w:color w:val="FF0000"/>
-          <w:highlight w:val="green"/>
+          <w:highlight w:val="yellow"/>
+        </w:rPr>
+      </w:pPr>
+      <w:r>
+        <w:rPr>
+          <w:color w:val="FF0000"/>
+          <w:highlight w:val="yellow"/>
         </w:rPr>
         <w:t>AS-02:</w:t>
       </w:r>
@@ -106,13 +106,13 @@
         </w:numPr>
         <w:rPr>
           <w:color w:val="FF0000"/>
-          <w:highlight w:val="green"/>
-        </w:rPr>
-      </w:pPr>
-      <w:r>
-        <w:rPr>
-          <w:color w:val="FF0000"/>
-          <w:highlight w:val="green"/>
+          <w:highlight w:val="yellow"/>
+        </w:rPr>
+      </w:pPr>
+      <w:r>
+        <w:rPr>
+          <w:color w:val="FF0000"/>
+          <w:highlight w:val="yellow"/>
         </w:rPr>
         <w:t xml:space="preserve">Agregar la letra, digito o carácter “_” al </w:t>
       </w:r>
@@ -120,7 +120,7 @@
       <w:r>
         <w:rPr>
           <w:color w:val="FF0000"/>
-          <w:highlight w:val="green"/>
+          <w:highlight w:val="yellow"/>
         </w:rPr>
         <w:t>string</w:t>
       </w:r>
@@ -375,12 +375,12 @@
     <w:p>
       <w:pPr>
         <w:rPr>
-          <w:highlight w:val="green"/>
-        </w:rPr>
-      </w:pPr>
-      <w:r>
-        <w:rPr>
-          <w:highlight w:val="green"/>
+          <w:highlight w:val="yellow"/>
+        </w:rPr>
+      </w:pPr>
+      <w:r>
+        <w:rPr>
+          <w:highlight w:val="yellow"/>
         </w:rPr>
         <w:t>AS-05</w:t>
       </w:r>
@@ -393,19 +393,19 @@
           <w:numId w:val="7"/>
         </w:numPr>
         <w:rPr>
-          <w:highlight w:val="green"/>
-        </w:rPr>
-      </w:pPr>
-      <w:r>
-        <w:rPr>
-          <w:highlight w:val="green"/>
+          <w:highlight w:val="yellow"/>
+        </w:rPr>
+      </w:pPr>
+      <w:r>
+        <w:rPr>
+          <w:highlight w:val="yellow"/>
         </w:rPr>
         <w:t xml:space="preserve">Agregar el dígito al </w:t>
       </w:r>
       <w:proofErr w:type="spellStart"/>
       <w:r>
         <w:rPr>
-          <w:highlight w:val="green"/>
+          <w:highlight w:val="yellow"/>
         </w:rPr>
         <w:t>string</w:t>
       </w:r>
@@ -1209,12 +1209,12 @@
     <w:p>
       <w:pPr>
         <w:rPr>
-          <w:highlight w:val="green"/>
-        </w:rPr>
-      </w:pPr>
-      <w:r>
-        <w:rPr>
-          <w:highlight w:val="green"/>
+          <w:highlight w:val="yellow"/>
+        </w:rPr>
+      </w:pPr>
+      <w:r>
+        <w:rPr>
+          <w:highlight w:val="yellow"/>
         </w:rPr>
         <w:t>AS-10</w:t>
       </w:r>
@@ -1227,19 +1227,19 @@
           <w:numId w:val="14"/>
         </w:numPr>
         <w:rPr>
-          <w:highlight w:val="green"/>
-        </w:rPr>
-      </w:pPr>
-      <w:r>
-        <w:rPr>
-          <w:highlight w:val="green"/>
+          <w:highlight w:val="yellow"/>
+        </w:rPr>
+      </w:pPr>
+      <w:r>
+        <w:rPr>
+          <w:highlight w:val="yellow"/>
         </w:rPr>
         <w:t xml:space="preserve">Agregar el carácter al </w:t>
       </w:r>
       <w:proofErr w:type="spellStart"/>
       <w:r>
         <w:rPr>
-          <w:highlight w:val="green"/>
+          <w:highlight w:val="yellow"/>
         </w:rPr>
         <w:t>string</w:t>
       </w:r>
@@ -1251,6 +1251,8 @@
           <w:color w:val="FF0000"/>
         </w:rPr>
       </w:pPr>
+      <w:bookmarkStart w:id="0" w:name="_GoBack"/>
+      <w:bookmarkEnd w:id="0"/>
       <w:r>
         <w:rPr>
           <w:color w:val="FF0000"/>
@@ -1469,7 +1471,6 @@
           <w:color w:val="FF0000"/>
         </w:rPr>
       </w:pPr>
-      <w:bookmarkStart w:id="0" w:name="_GoBack"/>
       <w:r>
         <w:rPr>
           <w:color w:val="FF0000"/>
@@ -1591,7 +1592,6 @@
       </w:r>
       <w:proofErr w:type="spellEnd"/>
     </w:p>
-    <w:bookmarkEnd w:id="0"/>
     <w:p>
       <w:pPr>
         <w:ind w:left="360"/>

</xml_diff>

<commit_message>
Se acomodó la AS de lo LONG.
</commit_message>
<xml_diff>
--- a/Cursada/Entregas/Entrega n°1/TP1 - Acciones Semánticas.docx
+++ b/Cursada/Entregas/Entrega n°1/TP1 - Acciones Semánticas.docx
@@ -1251,200 +1251,301 @@
           <w:color w:val="FF0000"/>
         </w:rPr>
       </w:pPr>
+      <w:r>
+        <w:rPr>
+          <w:color w:val="FF0000"/>
+        </w:rPr>
+        <w:t>AS-11:</w:t>
+      </w:r>
+    </w:p>
+    <w:p>
+      <w:pPr>
+        <w:pStyle w:val="Prrafodelista"/>
+        <w:numPr>
+          <w:ilvl w:val="0"/>
+          <w:numId w:val="15"/>
+        </w:numPr>
+        <w:rPr>
+          <w:color w:val="FF0000"/>
+        </w:rPr>
+      </w:pPr>
+      <w:r>
+        <w:rPr>
+          <w:color w:val="FF0000"/>
+        </w:rPr>
+        <w:t>Devolver a la entrada el último carácter leído</w:t>
+      </w:r>
+    </w:p>
+    <w:p>
+      <w:pPr>
+        <w:pStyle w:val="Prrafodelista"/>
+        <w:numPr>
+          <w:ilvl w:val="0"/>
+          <w:numId w:val="15"/>
+        </w:numPr>
+        <w:rPr>
+          <w:color w:val="FF0000"/>
+        </w:rPr>
+      </w:pPr>
+      <w:r>
+        <w:rPr>
+          <w:color w:val="FF0000"/>
+        </w:rPr>
+        <w:t>Buscar en la TS</w:t>
+      </w:r>
+    </w:p>
+    <w:p>
+      <w:pPr>
+        <w:pStyle w:val="Prrafodelista"/>
+        <w:numPr>
+          <w:ilvl w:val="1"/>
+          <w:numId w:val="15"/>
+        </w:numPr>
+        <w:rPr>
+          <w:color w:val="FF0000"/>
+        </w:rPr>
+      </w:pPr>
+      <w:r>
+        <w:rPr>
+          <w:color w:val="FF0000"/>
+        </w:rPr>
+        <w:t>Si está, devolver ID</w:t>
+      </w:r>
+    </w:p>
+    <w:p>
+      <w:pPr>
+        <w:pStyle w:val="Prrafodelista"/>
+        <w:numPr>
+          <w:ilvl w:val="1"/>
+          <w:numId w:val="15"/>
+        </w:numPr>
+        <w:rPr>
+          <w:color w:val="FF0000"/>
+        </w:rPr>
+      </w:pPr>
+      <w:r>
+        <w:rPr>
+          <w:color w:val="FF0000"/>
+        </w:rPr>
+        <w:t>Si no está,</w:t>
+      </w:r>
+    </w:p>
+    <w:p>
+      <w:pPr>
+        <w:pStyle w:val="Prrafodelista"/>
+        <w:numPr>
+          <w:ilvl w:val="2"/>
+          <w:numId w:val="15"/>
+        </w:numPr>
+        <w:rPr>
+          <w:color w:val="FF0000"/>
+        </w:rPr>
+      </w:pPr>
+      <w:r>
+        <w:rPr>
+          <w:color w:val="FF0000"/>
+        </w:rPr>
+        <w:t>Alta en la TS</w:t>
+      </w:r>
+    </w:p>
+    <w:p>
+      <w:pPr>
+        <w:pStyle w:val="Prrafodelista"/>
+        <w:numPr>
+          <w:ilvl w:val="2"/>
+          <w:numId w:val="15"/>
+        </w:numPr>
+        <w:rPr>
+          <w:color w:val="FF0000"/>
+        </w:rPr>
+      </w:pPr>
+      <w:r>
+        <w:rPr>
+          <w:color w:val="FF0000"/>
+        </w:rPr>
+        <w:t>Devolver ID</w:t>
+      </w:r>
+    </w:p>
+    <w:p>
+      <w:pPr>
+        <w:rPr>
+          <w:color w:val="FF0000"/>
+        </w:rPr>
+      </w:pPr>
+      <w:r>
+        <w:rPr>
+          <w:color w:val="FF0000"/>
+        </w:rPr>
+        <w:t>AS-1</w:t>
+      </w:r>
+      <w:r>
+        <w:rPr>
+          <w:color w:val="FF0000"/>
+        </w:rPr>
+        <w:t>2</w:t>
+      </w:r>
+      <w:r>
+        <w:rPr>
+          <w:color w:val="FF0000"/>
+        </w:rPr>
+        <w:t>:</w:t>
+      </w:r>
+    </w:p>
+    <w:p>
+      <w:pPr>
+        <w:pStyle w:val="Prrafodelista"/>
+        <w:numPr>
+          <w:ilvl w:val="0"/>
+          <w:numId w:val="20"/>
+        </w:numPr>
+        <w:rPr>
+          <w:color w:val="FF0000"/>
+        </w:rPr>
+      </w:pPr>
+      <w:r>
+        <w:rPr>
+          <w:color w:val="FF0000"/>
+        </w:rPr>
+        <w:t xml:space="preserve">Si viene un salto de línea </w:t>
+      </w:r>
+    </w:p>
+    <w:p>
+      <w:pPr>
+        <w:pStyle w:val="Prrafodelista"/>
+        <w:numPr>
+          <w:ilvl w:val="1"/>
+          <w:numId w:val="20"/>
+        </w:numPr>
+        <w:rPr>
+          <w:color w:val="FF0000"/>
+        </w:rPr>
+      </w:pPr>
+      <w:r>
+        <w:rPr>
+          <w:color w:val="FF0000"/>
+        </w:rPr>
+        <w:t>Se borran los últimos 3 caracteres que serán los ‘.’</w:t>
+      </w:r>
+    </w:p>
+    <w:p>
+      <w:pPr>
+        <w:pStyle w:val="Prrafodelista"/>
+        <w:numPr>
+          <w:ilvl w:val="0"/>
+          <w:numId w:val="20"/>
+        </w:numPr>
+        <w:rPr>
+          <w:color w:val="FF0000"/>
+        </w:rPr>
+      </w:pPr>
+      <w:r>
+        <w:rPr>
+          <w:color w:val="FF0000"/>
+        </w:rPr>
+        <w:t xml:space="preserve">Si no se agrega el carácter al </w:t>
+      </w:r>
+      <w:proofErr w:type="spellStart"/>
+      <w:r>
+        <w:rPr>
+          <w:color w:val="FF0000"/>
+        </w:rPr>
+        <w:t>string</w:t>
+      </w:r>
+      <w:proofErr w:type="spellEnd"/>
+      <w:r>
+        <w:rPr>
+          <w:color w:val="FF0000"/>
+        </w:rPr>
+        <w:t>.</w:t>
+      </w:r>
+    </w:p>
+    <w:p>
+      <w:pPr>
+        <w:rPr>
+          <w:color w:val="FF0000"/>
+        </w:rPr>
+      </w:pPr>
+      <w:r>
+        <w:rPr>
+          <w:color w:val="FF0000"/>
+        </w:rPr>
+        <w:t>AS-13:</w:t>
+      </w:r>
+    </w:p>
+    <w:p>
+      <w:pPr>
+        <w:pStyle w:val="Prrafodelista"/>
+        <w:numPr>
+          <w:ilvl w:val="0"/>
+          <w:numId w:val="22"/>
+        </w:numPr>
+        <w:rPr>
+          <w:color w:val="FF0000"/>
+        </w:rPr>
+      </w:pPr>
+      <w:r>
+        <w:rPr>
+          <w:color w:val="FF0000"/>
+        </w:rPr>
+        <w:t>Devolver a la entrada el último carácter leído</w:t>
+      </w:r>
+    </w:p>
+    <w:p>
+      <w:pPr>
+        <w:pStyle w:val="Prrafodelista"/>
+        <w:numPr>
+          <w:ilvl w:val="0"/>
+          <w:numId w:val="22"/>
+        </w:numPr>
+        <w:rPr>
+          <w:color w:val="FF0000"/>
+        </w:rPr>
+      </w:pPr>
+      <w:r>
+        <w:rPr>
+          <w:color w:val="FF0000"/>
+        </w:rPr>
+        <w:t xml:space="preserve">Revisa que no se </w:t>
+      </w:r>
+      <w:r>
+        <w:rPr>
+          <w:color w:val="FF0000"/>
+        </w:rPr>
+        <w:t>p</w:t>
+      </w:r>
+      <w:r>
+        <w:rPr>
+          <w:color w:val="FF0000"/>
+        </w:rPr>
+        <w:t xml:space="preserve">ase de los </w:t>
+      </w:r>
+      <w:r>
+        <w:rPr>
+          <w:color w:val="FF0000"/>
+        </w:rPr>
+        <w:t>límites</w:t>
+      </w:r>
       <w:bookmarkStart w:id="0" w:name="_GoBack"/>
       <w:bookmarkEnd w:id="0"/>
       <w:r>
         <w:rPr>
           <w:color w:val="FF0000"/>
         </w:rPr>
-        <w:t>AS-11:</w:t>
-      </w:r>
-    </w:p>
-    <w:p>
-      <w:pPr>
-        <w:pStyle w:val="Prrafodelista"/>
-        <w:numPr>
-          <w:ilvl w:val="0"/>
-          <w:numId w:val="15"/>
-        </w:numPr>
-        <w:rPr>
-          <w:color w:val="FF0000"/>
-        </w:rPr>
-      </w:pPr>
-      <w:r>
-        <w:rPr>
-          <w:color w:val="FF0000"/>
-        </w:rPr>
-        <w:t>Devolver a la entrada el último carácter leído</w:t>
-      </w:r>
-    </w:p>
-    <w:p>
-      <w:pPr>
-        <w:pStyle w:val="Prrafodelista"/>
-        <w:numPr>
-          <w:ilvl w:val="0"/>
-          <w:numId w:val="15"/>
-        </w:numPr>
-        <w:rPr>
-          <w:color w:val="FF0000"/>
-        </w:rPr>
-      </w:pPr>
-      <w:r>
-        <w:rPr>
-          <w:color w:val="FF0000"/>
-        </w:rPr>
-        <w:t>Buscar en la TS</w:t>
-      </w:r>
-    </w:p>
-    <w:p>
-      <w:pPr>
-        <w:pStyle w:val="Prrafodelista"/>
-        <w:numPr>
-          <w:ilvl w:val="1"/>
-          <w:numId w:val="15"/>
-        </w:numPr>
-        <w:rPr>
-          <w:color w:val="FF0000"/>
-        </w:rPr>
-      </w:pPr>
-      <w:r>
-        <w:rPr>
-          <w:color w:val="FF0000"/>
-        </w:rPr>
-        <w:t>Si está, devolver ID</w:t>
-      </w:r>
-    </w:p>
-    <w:p>
-      <w:pPr>
-        <w:pStyle w:val="Prrafodelista"/>
-        <w:numPr>
-          <w:ilvl w:val="1"/>
-          <w:numId w:val="15"/>
-        </w:numPr>
-        <w:rPr>
-          <w:color w:val="FF0000"/>
-        </w:rPr>
-      </w:pPr>
-      <w:r>
-        <w:rPr>
-          <w:color w:val="FF0000"/>
-        </w:rPr>
-        <w:t>Si no está,</w:t>
-      </w:r>
-    </w:p>
-    <w:p>
-      <w:pPr>
-        <w:pStyle w:val="Prrafodelista"/>
-        <w:numPr>
-          <w:ilvl w:val="2"/>
-          <w:numId w:val="15"/>
-        </w:numPr>
-        <w:rPr>
-          <w:color w:val="FF0000"/>
-        </w:rPr>
-      </w:pPr>
-      <w:r>
-        <w:rPr>
-          <w:color w:val="FF0000"/>
-        </w:rPr>
-        <w:t>Alta en la TS</w:t>
-      </w:r>
-    </w:p>
-    <w:p>
-      <w:pPr>
-        <w:pStyle w:val="Prrafodelista"/>
-        <w:numPr>
-          <w:ilvl w:val="2"/>
-          <w:numId w:val="15"/>
-        </w:numPr>
-        <w:rPr>
-          <w:color w:val="FF0000"/>
-        </w:rPr>
-      </w:pPr>
-      <w:r>
-        <w:rPr>
-          <w:color w:val="FF0000"/>
-        </w:rPr>
-        <w:t>Devolver ID</w:t>
-      </w:r>
-    </w:p>
-    <w:p>
-      <w:pPr>
-        <w:rPr>
-          <w:color w:val="FF0000"/>
-        </w:rPr>
-      </w:pPr>
-      <w:r>
-        <w:rPr>
-          <w:color w:val="FF0000"/>
-        </w:rPr>
-        <w:t>AS-1</w:t>
-      </w:r>
-      <w:r>
-        <w:rPr>
-          <w:color w:val="FF0000"/>
-        </w:rPr>
-        <w:t>2</w:t>
-      </w:r>
-      <w:r>
-        <w:rPr>
-          <w:color w:val="FF0000"/>
-        </w:rPr>
-        <w:t>:</w:t>
-      </w:r>
-    </w:p>
-    <w:p>
-      <w:pPr>
-        <w:pStyle w:val="Prrafodelista"/>
-        <w:numPr>
-          <w:ilvl w:val="0"/>
-          <w:numId w:val="20"/>
-        </w:numPr>
-        <w:rPr>
-          <w:color w:val="FF0000"/>
-        </w:rPr>
-      </w:pPr>
-      <w:r>
-        <w:rPr>
-          <w:color w:val="FF0000"/>
-        </w:rPr>
-        <w:t xml:space="preserve">Si viene un salto de línea </w:t>
-      </w:r>
-    </w:p>
-    <w:p>
-      <w:pPr>
-        <w:pStyle w:val="Prrafodelista"/>
-        <w:numPr>
-          <w:ilvl w:val="1"/>
-          <w:numId w:val="20"/>
-        </w:numPr>
-        <w:rPr>
-          <w:color w:val="FF0000"/>
-        </w:rPr>
-      </w:pPr>
-      <w:r>
-        <w:rPr>
-          <w:color w:val="FF0000"/>
-        </w:rPr>
-        <w:t>Se borran los últimos 3 caracteres que serán los ‘.’</w:t>
-      </w:r>
-    </w:p>
-    <w:p>
-      <w:pPr>
-        <w:pStyle w:val="Prrafodelista"/>
-        <w:numPr>
-          <w:ilvl w:val="0"/>
-          <w:numId w:val="20"/>
-        </w:numPr>
-        <w:rPr>
-          <w:color w:val="FF0000"/>
-        </w:rPr>
-      </w:pPr>
-      <w:r>
-        <w:rPr>
-          <w:color w:val="FF0000"/>
-        </w:rPr>
-        <w:t>Si no se agrega el carácter al string.</w:t>
+        <w:t xml:space="preserve"> y devuelve el </w:t>
+      </w:r>
+      <w:proofErr w:type="spellStart"/>
+      <w:r>
+        <w:rPr>
+          <w:color w:val="FF0000"/>
+        </w:rPr>
+        <w:t>token</w:t>
+      </w:r>
+      <w:proofErr w:type="spellEnd"/>
+      <w:r>
+        <w:rPr>
+          <w:color w:val="FF0000"/>
+        </w:rPr>
+        <w:t>.</w:t>
       </w:r>
     </w:p>
     <w:p>
@@ -2393,6 +2494,92 @@
     </w:lvl>
   </w:abstractNum>
   <w:abstractNum w:abstractNumId="9" w15:restartNumberingAfterBreak="0">
+    <w:nsid w:val="30D10473"/>
+    <w:multiLevelType w:val="hybridMultilevel"/>
+    <w:tmpl w:val="B7DABEF0"/>
+    <w:lvl w:ilvl="0" w:tplc="2C0A000F">
+      <w:start w:val="1"/>
+      <w:numFmt w:val="decimal"/>
+      <w:lvlText w:val="%1."/>
+      <w:lvlJc w:val="left"/>
+      <w:pPr>
+        <w:ind w:left="720" w:hanging="360"/>
+      </w:pPr>
+    </w:lvl>
+    <w:lvl w:ilvl="1" w:tplc="2C0A0019" w:tentative="1">
+      <w:start w:val="1"/>
+      <w:numFmt w:val="lowerLetter"/>
+      <w:lvlText w:val="%2."/>
+      <w:lvlJc w:val="left"/>
+      <w:pPr>
+        <w:ind w:left="1440" w:hanging="360"/>
+      </w:pPr>
+    </w:lvl>
+    <w:lvl w:ilvl="2" w:tplc="2C0A001B" w:tentative="1">
+      <w:start w:val="1"/>
+      <w:numFmt w:val="lowerRoman"/>
+      <w:lvlText w:val="%3."/>
+      <w:lvlJc w:val="right"/>
+      <w:pPr>
+        <w:ind w:left="2160" w:hanging="180"/>
+      </w:pPr>
+    </w:lvl>
+    <w:lvl w:ilvl="3" w:tplc="2C0A000F" w:tentative="1">
+      <w:start w:val="1"/>
+      <w:numFmt w:val="decimal"/>
+      <w:lvlText w:val="%4."/>
+      <w:lvlJc w:val="left"/>
+      <w:pPr>
+        <w:ind w:left="2880" w:hanging="360"/>
+      </w:pPr>
+    </w:lvl>
+    <w:lvl w:ilvl="4" w:tplc="2C0A0019" w:tentative="1">
+      <w:start w:val="1"/>
+      <w:numFmt w:val="lowerLetter"/>
+      <w:lvlText w:val="%5."/>
+      <w:lvlJc w:val="left"/>
+      <w:pPr>
+        <w:ind w:left="3600" w:hanging="360"/>
+      </w:pPr>
+    </w:lvl>
+    <w:lvl w:ilvl="5" w:tplc="2C0A001B" w:tentative="1">
+      <w:start w:val="1"/>
+      <w:numFmt w:val="lowerRoman"/>
+      <w:lvlText w:val="%6."/>
+      <w:lvlJc w:val="right"/>
+      <w:pPr>
+        <w:ind w:left="4320" w:hanging="180"/>
+      </w:pPr>
+    </w:lvl>
+    <w:lvl w:ilvl="6" w:tplc="2C0A000F" w:tentative="1">
+      <w:start w:val="1"/>
+      <w:numFmt w:val="decimal"/>
+      <w:lvlText w:val="%7."/>
+      <w:lvlJc w:val="left"/>
+      <w:pPr>
+        <w:ind w:left="5040" w:hanging="360"/>
+      </w:pPr>
+    </w:lvl>
+    <w:lvl w:ilvl="7" w:tplc="2C0A0019" w:tentative="1">
+      <w:start w:val="1"/>
+      <w:numFmt w:val="lowerLetter"/>
+      <w:lvlText w:val="%8."/>
+      <w:lvlJc w:val="left"/>
+      <w:pPr>
+        <w:ind w:left="5760" w:hanging="360"/>
+      </w:pPr>
+    </w:lvl>
+    <w:lvl w:ilvl="8" w:tplc="2C0A001B" w:tentative="1">
+      <w:start w:val="1"/>
+      <w:numFmt w:val="lowerRoman"/>
+      <w:lvlText w:val="%9."/>
+      <w:lvlJc w:val="right"/>
+      <w:pPr>
+        <w:ind w:left="6480" w:hanging="180"/>
+      </w:pPr>
+    </w:lvl>
+  </w:abstractNum>
+  <w:abstractNum w:abstractNumId="10" w15:restartNumberingAfterBreak="0">
     <w:nsid w:val="42D4707A"/>
     <w:multiLevelType w:val="hybridMultilevel"/>
     <w:tmpl w:val="1130CAF8"/>
@@ -2478,7 +2665,7 @@
       </w:pPr>
     </w:lvl>
   </w:abstractNum>
-  <w:abstractNum w:abstractNumId="10" w15:restartNumberingAfterBreak="0">
+  <w:abstractNum w:abstractNumId="11" w15:restartNumberingAfterBreak="0">
     <w:nsid w:val="443B4E04"/>
     <w:multiLevelType w:val="hybridMultilevel"/>
     <w:tmpl w:val="5F06D690"/>
@@ -2567,7 +2754,96 @@
       </w:pPr>
     </w:lvl>
   </w:abstractNum>
-  <w:abstractNum w:abstractNumId="11" w15:restartNumberingAfterBreak="0">
+  <w:abstractNum w:abstractNumId="12" w15:restartNumberingAfterBreak="0">
+    <w:nsid w:val="4DAD1E8F"/>
+    <w:multiLevelType w:val="hybridMultilevel"/>
+    <w:tmpl w:val="5F06D690"/>
+    <w:lvl w:ilvl="0" w:tplc="2C0A000F">
+      <w:start w:val="1"/>
+      <w:numFmt w:val="decimal"/>
+      <w:lvlText w:val="%1."/>
+      <w:lvlJc w:val="left"/>
+      <w:pPr>
+        <w:ind w:left="720" w:hanging="360"/>
+      </w:pPr>
+      <w:rPr>
+        <w:rFonts w:hint="default"/>
+      </w:rPr>
+    </w:lvl>
+    <w:lvl w:ilvl="1" w:tplc="2C0A0019">
+      <w:start w:val="1"/>
+      <w:numFmt w:val="lowerLetter"/>
+      <w:lvlText w:val="%2."/>
+      <w:lvlJc w:val="left"/>
+      <w:pPr>
+        <w:ind w:left="1440" w:hanging="360"/>
+      </w:pPr>
+    </w:lvl>
+    <w:lvl w:ilvl="2" w:tplc="2C0A001B">
+      <w:start w:val="1"/>
+      <w:numFmt w:val="lowerRoman"/>
+      <w:lvlText w:val="%3."/>
+      <w:lvlJc w:val="right"/>
+      <w:pPr>
+        <w:ind w:left="2160" w:hanging="180"/>
+      </w:pPr>
+    </w:lvl>
+    <w:lvl w:ilvl="3" w:tplc="2C0A000F" w:tentative="1">
+      <w:start w:val="1"/>
+      <w:numFmt w:val="decimal"/>
+      <w:lvlText w:val="%4."/>
+      <w:lvlJc w:val="left"/>
+      <w:pPr>
+        <w:ind w:left="2880" w:hanging="360"/>
+      </w:pPr>
+    </w:lvl>
+    <w:lvl w:ilvl="4" w:tplc="2C0A0019" w:tentative="1">
+      <w:start w:val="1"/>
+      <w:numFmt w:val="lowerLetter"/>
+      <w:lvlText w:val="%5."/>
+      <w:lvlJc w:val="left"/>
+      <w:pPr>
+        <w:ind w:left="3600" w:hanging="360"/>
+      </w:pPr>
+    </w:lvl>
+    <w:lvl w:ilvl="5" w:tplc="2C0A001B" w:tentative="1">
+      <w:start w:val="1"/>
+      <w:numFmt w:val="lowerRoman"/>
+      <w:lvlText w:val="%6."/>
+      <w:lvlJc w:val="right"/>
+      <w:pPr>
+        <w:ind w:left="4320" w:hanging="180"/>
+      </w:pPr>
+    </w:lvl>
+    <w:lvl w:ilvl="6" w:tplc="2C0A000F" w:tentative="1">
+      <w:start w:val="1"/>
+      <w:numFmt w:val="decimal"/>
+      <w:lvlText w:val="%7."/>
+      <w:lvlJc w:val="left"/>
+      <w:pPr>
+        <w:ind w:left="5040" w:hanging="360"/>
+      </w:pPr>
+    </w:lvl>
+    <w:lvl w:ilvl="7" w:tplc="2C0A0019" w:tentative="1">
+      <w:start w:val="1"/>
+      <w:numFmt w:val="lowerLetter"/>
+      <w:lvlText w:val="%8."/>
+      <w:lvlJc w:val="left"/>
+      <w:pPr>
+        <w:ind w:left="5760" w:hanging="360"/>
+      </w:pPr>
+    </w:lvl>
+    <w:lvl w:ilvl="8" w:tplc="2C0A001B" w:tentative="1">
+      <w:start w:val="1"/>
+      <w:numFmt w:val="lowerRoman"/>
+      <w:lvlText w:val="%9."/>
+      <w:lvlJc w:val="right"/>
+      <w:pPr>
+        <w:ind w:left="6480" w:hanging="180"/>
+      </w:pPr>
+    </w:lvl>
+  </w:abstractNum>
+  <w:abstractNum w:abstractNumId="13" w15:restartNumberingAfterBreak="0">
     <w:nsid w:val="50F76A6E"/>
     <w:multiLevelType w:val="hybridMultilevel"/>
     <w:tmpl w:val="08FC129C"/>
@@ -2653,7 +2929,7 @@
       </w:pPr>
     </w:lvl>
   </w:abstractNum>
-  <w:abstractNum w:abstractNumId="12" w15:restartNumberingAfterBreak="0">
+  <w:abstractNum w:abstractNumId="14" w15:restartNumberingAfterBreak="0">
     <w:nsid w:val="5F2B2FAE"/>
     <w:multiLevelType w:val="hybridMultilevel"/>
     <w:tmpl w:val="1130CAF8"/>
@@ -2739,7 +3015,7 @@
       </w:pPr>
     </w:lvl>
   </w:abstractNum>
-  <w:abstractNum w:abstractNumId="13" w15:restartNumberingAfterBreak="0">
+  <w:abstractNum w:abstractNumId="15" w15:restartNumberingAfterBreak="0">
     <w:nsid w:val="61DF76E2"/>
     <w:multiLevelType w:val="hybridMultilevel"/>
     <w:tmpl w:val="1130CAF8"/>
@@ -2825,7 +3101,7 @@
       </w:pPr>
     </w:lvl>
   </w:abstractNum>
-  <w:abstractNum w:abstractNumId="14" w15:restartNumberingAfterBreak="0">
+  <w:abstractNum w:abstractNumId="16" w15:restartNumberingAfterBreak="0">
     <w:nsid w:val="6285635E"/>
     <w:multiLevelType w:val="hybridMultilevel"/>
     <w:tmpl w:val="08FC129C"/>
@@ -2911,7 +3187,7 @@
       </w:pPr>
     </w:lvl>
   </w:abstractNum>
-  <w:abstractNum w:abstractNumId="15" w15:restartNumberingAfterBreak="0">
+  <w:abstractNum w:abstractNumId="17" w15:restartNumberingAfterBreak="0">
     <w:nsid w:val="635C0E1B"/>
     <w:multiLevelType w:val="hybridMultilevel"/>
     <w:tmpl w:val="E410BA82"/>
@@ -3000,7 +3276,7 @@
       </w:pPr>
     </w:lvl>
   </w:abstractNum>
-  <w:abstractNum w:abstractNumId="16" w15:restartNumberingAfterBreak="0">
+  <w:abstractNum w:abstractNumId="18" w15:restartNumberingAfterBreak="0">
     <w:nsid w:val="6E917C54"/>
     <w:multiLevelType w:val="hybridMultilevel"/>
     <w:tmpl w:val="9630173C"/>
@@ -3086,7 +3362,7 @@
       </w:pPr>
     </w:lvl>
   </w:abstractNum>
-  <w:abstractNum w:abstractNumId="17" w15:restartNumberingAfterBreak="0">
+  <w:abstractNum w:abstractNumId="19" w15:restartNumberingAfterBreak="0">
     <w:nsid w:val="79947B45"/>
     <w:multiLevelType w:val="hybridMultilevel"/>
     <w:tmpl w:val="5F06D690"/>
@@ -3175,7 +3451,7 @@
       </w:pPr>
     </w:lvl>
   </w:abstractNum>
-  <w:abstractNum w:abstractNumId="18" w15:restartNumberingAfterBreak="0">
+  <w:abstractNum w:abstractNumId="20" w15:restartNumberingAfterBreak="0">
     <w:nsid w:val="7CA80332"/>
     <w:multiLevelType w:val="hybridMultilevel"/>
     <w:tmpl w:val="08FC129C"/>
@@ -3261,7 +3537,7 @@
       </w:pPr>
     </w:lvl>
   </w:abstractNum>
-  <w:abstractNum w:abstractNumId="19" w15:restartNumberingAfterBreak="0">
+  <w:abstractNum w:abstractNumId="21" w15:restartNumberingAfterBreak="0">
     <w:nsid w:val="7D3826F6"/>
     <w:multiLevelType w:val="hybridMultilevel"/>
     <w:tmpl w:val="08FC129C"/>
@@ -3354,40 +3630,40 @@
     <w:abstractNumId w:val="1"/>
   </w:num>
   <w:num w:numId="3">
-    <w:abstractNumId w:val="16"/>
+    <w:abstractNumId w:val="18"/>
   </w:num>
   <w:num w:numId="4">
-    <w:abstractNumId w:val="17"/>
+    <w:abstractNumId w:val="19"/>
   </w:num>
   <w:num w:numId="5">
     <w:abstractNumId w:val="6"/>
   </w:num>
   <w:num w:numId="6">
-    <w:abstractNumId w:val="11"/>
+    <w:abstractNumId w:val="13"/>
   </w:num>
   <w:num w:numId="7">
-    <w:abstractNumId w:val="13"/>
+    <w:abstractNumId w:val="15"/>
   </w:num>
   <w:num w:numId="8">
-    <w:abstractNumId w:val="18"/>
+    <w:abstractNumId w:val="20"/>
   </w:num>
   <w:num w:numId="9">
     <w:abstractNumId w:val="2"/>
   </w:num>
   <w:num w:numId="10">
-    <w:abstractNumId w:val="15"/>
+    <w:abstractNumId w:val="17"/>
   </w:num>
   <w:num w:numId="11">
-    <w:abstractNumId w:val="14"/>
+    <w:abstractNumId w:val="16"/>
   </w:num>
   <w:num w:numId="12">
     <w:abstractNumId w:val="4"/>
   </w:num>
   <w:num w:numId="13">
-    <w:abstractNumId w:val="19"/>
+    <w:abstractNumId w:val="21"/>
   </w:num>
   <w:num w:numId="14">
-    <w:abstractNumId w:val="12"/>
+    <w:abstractNumId w:val="14"/>
   </w:num>
   <w:num w:numId="15">
     <w:abstractNumId w:val="3"/>
@@ -3396,7 +3672,7 @@
     <w:abstractNumId w:val="8"/>
   </w:num>
   <w:num w:numId="17">
-    <w:abstractNumId w:val="9"/>
+    <w:abstractNumId w:val="10"/>
   </w:num>
   <w:num w:numId="18">
     <w:abstractNumId w:val="0"/>
@@ -3405,7 +3681,13 @@
     <w:abstractNumId w:val="7"/>
   </w:num>
   <w:num w:numId="20">
-    <w:abstractNumId w:val="10"/>
+    <w:abstractNumId w:val="11"/>
+  </w:num>
+  <w:num w:numId="21">
+    <w:abstractNumId w:val="9"/>
+  </w:num>
+  <w:num w:numId="22">
+    <w:abstractNumId w:val="12"/>
   </w:num>
 </w:numbering>
 </file>

</xml_diff>

<commit_message>
Se agregaron los Doubles..
</commit_message>
<xml_diff>
--- a/Cursada/Entregas/Entrega n°1/TP1 - Acciones Semánticas.docx
+++ b/Cursada/Entregas/Entrega n°1/TP1 - Acciones Semánticas.docx
@@ -1525,181 +1525,173 @@
         </w:rPr>
         <w:t>límites</w:t>
       </w:r>
+      <w:r>
+        <w:rPr>
+          <w:color w:val="FF0000"/>
+        </w:rPr>
+        <w:t xml:space="preserve"> y devuelve el </w:t>
+      </w:r>
+      <w:proofErr w:type="spellStart"/>
+      <w:r>
+        <w:rPr>
+          <w:color w:val="FF0000"/>
+        </w:rPr>
+        <w:t>token</w:t>
+      </w:r>
+      <w:proofErr w:type="spellEnd"/>
+      <w:r>
+        <w:rPr>
+          <w:color w:val="FF0000"/>
+        </w:rPr>
+        <w:t>.</w:t>
+      </w:r>
+    </w:p>
+    <w:p>
+      <w:pPr>
+        <w:rPr>
+          <w:color w:val="FF0000"/>
+        </w:rPr>
+      </w:pPr>
+      <w:r>
+        <w:rPr>
+          <w:color w:val="FF0000"/>
+        </w:rPr>
+        <w:t>AS-FINAL:</w:t>
+      </w:r>
+    </w:p>
+    <w:p>
+      <w:pPr>
+        <w:pStyle w:val="Prrafodelista"/>
+        <w:numPr>
+          <w:ilvl w:val="0"/>
+          <w:numId w:val="16"/>
+        </w:numPr>
+        <w:rPr>
+          <w:color w:val="FF0000"/>
+        </w:rPr>
+      </w:pPr>
+      <w:r>
+        <w:rPr>
+          <w:color w:val="FF0000"/>
+        </w:rPr>
+        <w:t xml:space="preserve">Agregar el carácter al </w:t>
+      </w:r>
+      <w:proofErr w:type="spellStart"/>
+      <w:r>
+        <w:rPr>
+          <w:color w:val="FF0000"/>
+        </w:rPr>
+        <w:t>string</w:t>
+      </w:r>
+      <w:proofErr w:type="spellEnd"/>
+    </w:p>
+    <w:p>
+      <w:pPr>
+        <w:pStyle w:val="Prrafodelista"/>
+        <w:numPr>
+          <w:ilvl w:val="0"/>
+          <w:numId w:val="16"/>
+        </w:numPr>
+        <w:rPr>
+          <w:color w:val="FF0000"/>
+        </w:rPr>
+      </w:pPr>
+      <w:r>
+        <w:rPr>
+          <w:color w:val="FF0000"/>
+        </w:rPr>
+        <w:t>Buscar en la TS</w:t>
+      </w:r>
+    </w:p>
+    <w:p>
+      <w:pPr>
+        <w:pStyle w:val="Prrafodelista"/>
+        <w:numPr>
+          <w:ilvl w:val="1"/>
+          <w:numId w:val="16"/>
+        </w:numPr>
+        <w:rPr>
+          <w:color w:val="FF0000"/>
+        </w:rPr>
+      </w:pPr>
+      <w:r>
+        <w:rPr>
+          <w:color w:val="FF0000"/>
+        </w:rPr>
+        <w:t xml:space="preserve">Si está, devolver ID + </w:t>
+      </w:r>
+      <w:proofErr w:type="spellStart"/>
+      <w:r>
+        <w:rPr>
+          <w:color w:val="FF0000"/>
+        </w:rPr>
+        <w:t>PuntTS</w:t>
+      </w:r>
+      <w:proofErr w:type="spellEnd"/>
+    </w:p>
+    <w:p>
+      <w:pPr>
+        <w:pStyle w:val="Prrafodelista"/>
+        <w:numPr>
+          <w:ilvl w:val="1"/>
+          <w:numId w:val="16"/>
+        </w:numPr>
+        <w:rPr>
+          <w:color w:val="FF0000"/>
+        </w:rPr>
+      </w:pPr>
+      <w:r>
+        <w:rPr>
+          <w:color w:val="FF0000"/>
+        </w:rPr>
+        <w:t>Si no está,</w:t>
+      </w:r>
+    </w:p>
+    <w:p>
+      <w:pPr>
+        <w:pStyle w:val="Prrafodelista"/>
+        <w:numPr>
+          <w:ilvl w:val="2"/>
+          <w:numId w:val="16"/>
+        </w:numPr>
+        <w:rPr>
+          <w:color w:val="FF0000"/>
+        </w:rPr>
+      </w:pPr>
+      <w:r>
+        <w:rPr>
+          <w:color w:val="FF0000"/>
+        </w:rPr>
+        <w:t>Alta en la TS</w:t>
+      </w:r>
+    </w:p>
+    <w:p>
+      <w:pPr>
+        <w:pStyle w:val="Prrafodelista"/>
+        <w:numPr>
+          <w:ilvl w:val="2"/>
+          <w:numId w:val="16"/>
+        </w:numPr>
+        <w:rPr>
+          <w:color w:val="FF0000"/>
+        </w:rPr>
+      </w:pPr>
+      <w:r>
+        <w:rPr>
+          <w:color w:val="FF0000"/>
+        </w:rPr>
+        <w:t xml:space="preserve">Devolver ID + </w:t>
+      </w:r>
+      <w:proofErr w:type="spellStart"/>
+      <w:r>
+        <w:rPr>
+          <w:color w:val="FF0000"/>
+        </w:rPr>
+        <w:t>PuntTS</w:t>
+      </w:r>
       <w:bookmarkStart w:id="0" w:name="_GoBack"/>
       <w:bookmarkEnd w:id="0"/>
-      <w:r>
-        <w:rPr>
-          <w:color w:val="FF0000"/>
-        </w:rPr>
-        <w:t xml:space="preserve"> y devuelve el </w:t>
-      </w:r>
-      <w:proofErr w:type="spellStart"/>
-      <w:r>
-        <w:rPr>
-          <w:color w:val="FF0000"/>
-        </w:rPr>
-        <w:t>token</w:t>
-      </w:r>
       <w:proofErr w:type="spellEnd"/>
-      <w:r>
-        <w:rPr>
-          <w:color w:val="FF0000"/>
-        </w:rPr>
-        <w:t>.</w:t>
-      </w:r>
-    </w:p>
-    <w:p>
-      <w:pPr>
-        <w:rPr>
-          <w:color w:val="FF0000"/>
-        </w:rPr>
-      </w:pPr>
-      <w:r>
-        <w:rPr>
-          <w:color w:val="FF0000"/>
-        </w:rPr>
-        <w:t>AS-FINAL:</w:t>
-      </w:r>
-    </w:p>
-    <w:p>
-      <w:pPr>
-        <w:pStyle w:val="Prrafodelista"/>
-        <w:numPr>
-          <w:ilvl w:val="0"/>
-          <w:numId w:val="16"/>
-        </w:numPr>
-        <w:rPr>
-          <w:color w:val="FF0000"/>
-        </w:rPr>
-      </w:pPr>
-      <w:r>
-        <w:rPr>
-          <w:color w:val="FF0000"/>
-        </w:rPr>
-        <w:t xml:space="preserve">Agregar el carácter al </w:t>
-      </w:r>
-      <w:proofErr w:type="spellStart"/>
-      <w:r>
-        <w:rPr>
-          <w:color w:val="FF0000"/>
-        </w:rPr>
-        <w:t>string</w:t>
-      </w:r>
-      <w:proofErr w:type="spellEnd"/>
-    </w:p>
-    <w:p>
-      <w:pPr>
-        <w:pStyle w:val="Prrafodelista"/>
-        <w:numPr>
-          <w:ilvl w:val="0"/>
-          <w:numId w:val="16"/>
-        </w:numPr>
-        <w:rPr>
-          <w:color w:val="FF0000"/>
-        </w:rPr>
-      </w:pPr>
-      <w:r>
-        <w:rPr>
-          <w:color w:val="FF0000"/>
-        </w:rPr>
-        <w:t>Buscar en la TS</w:t>
-      </w:r>
-    </w:p>
-    <w:p>
-      <w:pPr>
-        <w:pStyle w:val="Prrafodelista"/>
-        <w:numPr>
-          <w:ilvl w:val="1"/>
-          <w:numId w:val="16"/>
-        </w:numPr>
-        <w:rPr>
-          <w:color w:val="FF0000"/>
-        </w:rPr>
-      </w:pPr>
-      <w:r>
-        <w:rPr>
-          <w:color w:val="FF0000"/>
-        </w:rPr>
-        <w:t xml:space="preserve">Si está, devolver ID + </w:t>
-      </w:r>
-      <w:proofErr w:type="spellStart"/>
-      <w:r>
-        <w:rPr>
-          <w:color w:val="FF0000"/>
-        </w:rPr>
-        <w:t>PuntTS</w:t>
-      </w:r>
-      <w:proofErr w:type="spellEnd"/>
-    </w:p>
-    <w:p>
-      <w:pPr>
-        <w:pStyle w:val="Prrafodelista"/>
-        <w:numPr>
-          <w:ilvl w:val="1"/>
-          <w:numId w:val="16"/>
-        </w:numPr>
-        <w:rPr>
-          <w:color w:val="FF0000"/>
-        </w:rPr>
-      </w:pPr>
-      <w:r>
-        <w:rPr>
-          <w:color w:val="FF0000"/>
-        </w:rPr>
-        <w:t>Si no está,</w:t>
-      </w:r>
-    </w:p>
-    <w:p>
-      <w:pPr>
-        <w:pStyle w:val="Prrafodelista"/>
-        <w:numPr>
-          <w:ilvl w:val="2"/>
-          <w:numId w:val="16"/>
-        </w:numPr>
-        <w:rPr>
-          <w:color w:val="FF0000"/>
-        </w:rPr>
-      </w:pPr>
-      <w:r>
-        <w:rPr>
-          <w:color w:val="FF0000"/>
-        </w:rPr>
-        <w:t>Alta en la TS</w:t>
-      </w:r>
-    </w:p>
-    <w:p>
-      <w:pPr>
-        <w:pStyle w:val="Prrafodelista"/>
-        <w:numPr>
-          <w:ilvl w:val="2"/>
-          <w:numId w:val="16"/>
-        </w:numPr>
-        <w:rPr>
-          <w:color w:val="FF0000"/>
-        </w:rPr>
-      </w:pPr>
-      <w:r>
-        <w:rPr>
-          <w:color w:val="FF0000"/>
-        </w:rPr>
-        <w:t xml:space="preserve">Devolver ID + </w:t>
-      </w:r>
-      <w:proofErr w:type="spellStart"/>
-      <w:r>
-        <w:rPr>
-          <w:color w:val="FF0000"/>
-        </w:rPr>
-        <w:t>PuntTS</w:t>
-      </w:r>
-      <w:proofErr w:type="spellEnd"/>
-    </w:p>
-    <w:p>
-      <w:pPr>
-        <w:ind w:left="360"/>
-        <w:rPr>
-          <w:color w:val="FF0000"/>
-        </w:rPr>
-      </w:pPr>
     </w:p>
     <w:sectPr>
       <w:pgSz w:w="11906" w:h="16838"/>

</xml_diff>